<commit_message>
updates methods, figures and other figures
tidying up code and folders
</commit_message>
<xml_diff>
--- a/Methods_diet_21JAN2025.docx
+++ b/Methods_diet_21JAN2025.docx
@@ -22,7 +22,13 @@
     </w:p>
     <w:p>
       <w:r>
-        <w:t xml:space="preserve">Light traps were installed near peanut fields in Worth County (Georgia) and checked regularly. At each inspection, samples were collected in 70% ethanol and stored in a -20C freezer until </w:t>
+        <w:t>Light traps were installed near peanut fields in Worth County (Georgia</w:t>
+      </w:r>
+      <w:r>
+        <w:t>, USA</w:t>
+      </w:r>
+      <w:r>
+        <w:t xml:space="preserve">) and checked regularly. At each inspection, samples were collected in 70% ethanol and stored in a -20C freezer until </w:t>
       </w:r>
       <w:r>
         <w:t>specimen</w:t>
@@ -46,7 +52,10 @@
         <w:t>cope</w:t>
       </w:r>
       <w:r>
-        <w:t>, and validated by molecular methods (see below). Burrower bugs</w:t>
+        <w:t xml:space="preserve"> (gross morphology)</w:t>
+      </w:r>
+      <w:r>
+        <w:t xml:space="preserve"> and molecular methods (see below). Burrower bugs</w:t>
       </w:r>
       <w:r>
         <w:t xml:space="preserve"> were collected in light-traps during the months of</w:t>
@@ -91,27 +100,36 @@
           <w:i/>
           <w:iCs/>
         </w:rPr>
-        <w:t>P. billineatus</w:t>
-      </w:r>
-      <w:r>
-        <w:t xml:space="preserve"> (</w:t>
-      </w:r>
-      <w:proofErr w:type="spellStart"/>
-      <w:r>
-        <w:rPr>
-          <w:highlight w:val="yellow"/>
-        </w:rPr>
-        <w:t>XXaccessionnumberXX</w:t>
-      </w:r>
-      <w:proofErr w:type="spellEnd"/>
-      <w:r>
-        <w:t xml:space="preserve">) and </w:t>
-      </w:r>
+        <w:t xml:space="preserve">P. </w:t>
+      </w:r>
+      <w:proofErr w:type="spellStart"/>
       <w:r>
         <w:rPr>
           <w:i/>
           <w:iCs/>
         </w:rPr>
+        <w:t>bilineatus</w:t>
+      </w:r>
+      <w:proofErr w:type="spellEnd"/>
+      <w:r>
+        <w:t xml:space="preserve"> (</w:t>
+      </w:r>
+      <w:proofErr w:type="spellStart"/>
+      <w:r>
+        <w:rPr>
+          <w:highlight w:val="yellow"/>
+        </w:rPr>
+        <w:t>XXaccessionnumberXX</w:t>
+      </w:r>
+      <w:proofErr w:type="spellEnd"/>
+      <w:r>
+        <w:t xml:space="preserve">) and </w:t>
+      </w:r>
+      <w:r>
+        <w:rPr>
+          <w:i/>
+          <w:iCs/>
+        </w:rPr>
         <w:t>D. lugubris</w:t>
       </w:r>
       <w:r>
@@ -174,18 +192,306 @@
         <w:t xml:space="preserve"> and custom scripts, results from Bowtie2 were summarized for all samples, and a species identification was assigned to samples according to the</w:t>
       </w:r>
       <w:r>
-        <w:t xml:space="preserve"> reference genome exhibiting the</w:t>
-      </w:r>
-      <w:r>
-        <w:t xml:space="preserve"> greatest overall alignment rate (&gt;50%). In cases where alignment was low (&lt;50%) to either of the reference genomes, these samples were classified as “unknown”</w:t>
-      </w:r>
-      <w:r>
-        <w:t xml:space="preserve"> and excluded from the dataset. </w:t>
-      </w:r>
-    </w:p>
-    <w:p>
-      <w:r>
-        <w:t xml:space="preserve">To validate this method of classification, we also sequenced the COI gene for a subset of the samples collected in 2021. All samples with low alignment rate </w:t>
+        <w:t xml:space="preserve"> </w:t>
+      </w:r>
+      <w:r>
+        <w:t xml:space="preserve">best alignment rate </w:t>
+      </w:r>
+      <w:r>
+        <w:t>(&gt;50%)</w:t>
+      </w:r>
+      <w:r>
+        <w:t xml:space="preserve"> to one of the </w:t>
+      </w:r>
+      <w:r>
+        <w:t>reference genome</w:t>
+      </w:r>
+      <w:r>
+        <w:t>s.</w:t>
+      </w:r>
+      <w:r>
+        <w:t xml:space="preserve"> </w:t>
+      </w:r>
+      <w:r>
+        <w:t>In cases where alignment was low (&lt;50%) to either of the reference genomes, these samples were classified as “unknown”</w:t>
+      </w:r>
+      <w:r>
+        <w:t xml:space="preserve"> and excluded from the dataset.</w:t>
+      </w:r>
+    </w:p>
+    <w:p>
+      <w:r>
+        <w:t>W</w:t>
+      </w:r>
+      <w:r>
+        <w:t xml:space="preserve">e also sequenced </w:t>
+      </w:r>
+      <w:r>
+        <w:t>a portion of the mitochondrial</w:t>
+      </w:r>
+      <w:r>
+        <w:t xml:space="preserve"> COI gene</w:t>
+      </w:r>
+      <w:r>
+        <w:t xml:space="preserve"> and built a phylogenetic tree to validate our identification using the method described above (see Supplemental Information). Briefly, thirty samples collected in 2021 were selected according to their classification using the method above: 27 samples identified as </w:t>
+      </w:r>
+      <w:r>
+        <w:rPr>
+          <w:i/>
+          <w:iCs/>
+        </w:rPr>
+        <w:t>D. lugubris</w:t>
+      </w:r>
+      <w:r>
+        <w:t xml:space="preserve">, 2 samples identified as </w:t>
+      </w:r>
+      <w:r>
+        <w:rPr>
+          <w:i/>
+          <w:iCs/>
+        </w:rPr>
+        <w:t xml:space="preserve">P. </w:t>
+      </w:r>
+      <w:proofErr w:type="spellStart"/>
+      <w:r>
+        <w:rPr>
+          <w:i/>
+          <w:iCs/>
+        </w:rPr>
+        <w:t>bilineatus</w:t>
+      </w:r>
+      <w:proofErr w:type="spellEnd"/>
+      <w:r>
+        <w:t>, and 1 sample identified as “unknown” (</w:t>
+      </w:r>
+      <w:proofErr w:type="gramStart"/>
+      <w:r>
+        <w:t>i.e.</w:t>
+      </w:r>
+      <w:proofErr w:type="gramEnd"/>
+      <w:r>
+        <w:t xml:space="preserve"> low alignment rate to either of our reference draft genomes).</w:t>
+      </w:r>
+      <w:r>
+        <w:t xml:space="preserve"> In addition, six additional samples collected in 2022 and identified as </w:t>
+      </w:r>
+      <w:r>
+        <w:rPr>
+          <w:i/>
+          <w:iCs/>
+        </w:rPr>
+        <w:t>D. lugubris</w:t>
+      </w:r>
+      <w:r>
+        <w:t xml:space="preserve"> by Mark Abney (University of Georgia) were also added to generate the first COI sequences ever to be added to the NCBI and BOLD databases.</w:t>
+      </w:r>
+      <w:r>
+        <w:t xml:space="preserve"> A 418bp long region of the COI gene was amplified using the BF3-BR2 primers, as described in </w:t>
+      </w:r>
+      <w:proofErr w:type="spellStart"/>
+      <w:r>
+        <w:t>Elbrecht</w:t>
+      </w:r>
+      <w:proofErr w:type="spellEnd"/>
+      <w:r>
+        <w:t xml:space="preserve"> et al. </w:t>
+      </w:r>
+      <w:r>
+        <w:t>(</w:t>
+      </w:r>
+      <w:r>
+        <w:t xml:space="preserve">2019), and submitted for Sanger sequencing (Eurofins Genomics LLC, USA). </w:t>
+      </w:r>
+      <w:r>
+        <w:t xml:space="preserve">Sequences were quality-trimmed in </w:t>
+      </w:r>
+      <w:proofErr w:type="spellStart"/>
+      <w:r>
+        <w:t>Geneious</w:t>
+      </w:r>
+      <w:proofErr w:type="spellEnd"/>
+      <w:r>
+        <w:t xml:space="preserve"> Prime (</w:t>
+      </w:r>
+      <w:r>
+        <w:t>version 2023.2.1, Build 2023-07-</w:t>
+      </w:r>
+      <w:proofErr w:type="gramStart"/>
+      <w:r>
+        <w:t>20</w:t>
+      </w:r>
+      <w:r>
+        <w:t xml:space="preserve"> </w:t>
+      </w:r>
+      <w:r>
+        <w:t>;</w:t>
+      </w:r>
+      <w:proofErr w:type="gramEnd"/>
+      <w:r>
+        <w:t xml:space="preserve"> error probability for quality trimming set to 0.05), and forward and reverse sequences were then assembled. Sequences that failed to assemble were</w:t>
+      </w:r>
+      <w:r>
+        <w:t xml:space="preserve"> individually inspected </w:t>
+      </w:r>
+      <w:r>
+        <w:t xml:space="preserve">for errors, </w:t>
+      </w:r>
+      <w:r>
+        <w:t>and all salvaged sequences (assembled or not) that also</w:t>
+      </w:r>
+      <w:r>
+        <w:t xml:space="preserve"> aligned </w:t>
+      </w:r>
+      <w:r>
+        <w:t xml:space="preserve">well </w:t>
+      </w:r>
+      <w:r>
+        <w:t>against a reference COI sequence (</w:t>
+      </w:r>
+      <w:r>
+        <w:t xml:space="preserve">acc. </w:t>
+      </w:r>
+      <w:r>
+        <w:t>KR031248.1</w:t>
+      </w:r>
+      <w:r>
+        <w:t xml:space="preserve">) were added back to the dataset. </w:t>
+      </w:r>
+      <w:r>
+        <w:t xml:space="preserve">Our “unknown” species sample was discarded due to low-quality sequences, and it was replaced by sample 1930-1 that had already been sequenced, using a different primer set </w:t>
+      </w:r>
+      <w:r>
+        <w:t>(primers Lep2t1-LepR1, Park et al., 2011)</w:t>
+      </w:r>
+      <w:r>
+        <w:t xml:space="preserve"> but still targeting a COI region that overlaps with the region targeted by BF3-BR2.</w:t>
+      </w:r>
+      <w:r>
+        <w:t xml:space="preserve"> For building the phylogenetic tree, </w:t>
+      </w:r>
+      <w:r>
+        <w:t xml:space="preserve">we </w:t>
+      </w:r>
+      <w:r>
+        <w:t>added to our dataset</w:t>
+      </w:r>
+      <w:r>
+        <w:t xml:space="preserve"> COI sequences representing other, related burrower bug taxa (</w:t>
+      </w:r>
+      <w:proofErr w:type="gramStart"/>
+      <w:r>
+        <w:t>e.g.</w:t>
+      </w:r>
+      <w:proofErr w:type="gramEnd"/>
+      <w:r>
+        <w:t xml:space="preserve"> </w:t>
+      </w:r>
+      <w:proofErr w:type="spellStart"/>
+      <w:r>
+        <w:rPr>
+          <w:i/>
+          <w:iCs/>
+        </w:rPr>
+        <w:t>Sehirus</w:t>
+      </w:r>
+      <w:proofErr w:type="spellEnd"/>
+      <w:r>
+        <w:t xml:space="preserve">, </w:t>
+      </w:r>
+      <w:proofErr w:type="spellStart"/>
+      <w:r>
+        <w:rPr>
+          <w:i/>
+          <w:iCs/>
+        </w:rPr>
+        <w:t>Cyrtomenus</w:t>
+      </w:r>
+      <w:proofErr w:type="spellEnd"/>
+      <w:r>
+        <w:t xml:space="preserve">, and </w:t>
+      </w:r>
+      <w:proofErr w:type="spellStart"/>
+      <w:r>
+        <w:rPr>
+          <w:i/>
+          <w:iCs/>
+        </w:rPr>
+        <w:t>Tominotus</w:t>
+      </w:r>
+      <w:proofErr w:type="spellEnd"/>
+      <w:r>
+        <w:t xml:space="preserve">), close matches found via Blast (NCBI, </w:t>
+      </w:r>
+      <w:proofErr w:type="spellStart"/>
+      <w:r>
+        <w:t>nt</w:t>
+      </w:r>
+      <w:proofErr w:type="spellEnd"/>
+      <w:r>
+        <w:t xml:space="preserve">/nr database; “Cydnidae”), and published </w:t>
+      </w:r>
+      <w:proofErr w:type="spellStart"/>
+      <w:r>
+        <w:rPr>
+          <w:i/>
+          <w:iCs/>
+        </w:rPr>
+        <w:t>Pangaeus</w:t>
+      </w:r>
+      <w:proofErr w:type="spellEnd"/>
+      <w:r>
+        <w:rPr>
+          <w:i/>
+          <w:iCs/>
+        </w:rPr>
+        <w:t xml:space="preserve"> </w:t>
+      </w:r>
+      <w:proofErr w:type="spellStart"/>
+      <w:r>
+        <w:rPr>
+          <w:i/>
+          <w:iCs/>
+        </w:rPr>
+        <w:t>bilineatus</w:t>
+      </w:r>
+      <w:proofErr w:type="spellEnd"/>
+      <w:r>
+        <w:t xml:space="preserve"> sequences. </w:t>
+      </w:r>
+      <w:r>
+        <w:t xml:space="preserve">All sequences in the dataset were then aligned against </w:t>
+      </w:r>
+      <w:r>
+        <w:t>KR031248.1</w:t>
+      </w:r>
+      <w:r>
+        <w:t xml:space="preserve">, </w:t>
+      </w:r>
+      <w:r>
+        <w:t xml:space="preserve">trimmed to a common overlapping region, and a phylogenetic tree was built using </w:t>
+      </w:r>
+      <w:proofErr w:type="spellStart"/>
+      <w:r>
+        <w:t>FastTree</w:t>
+      </w:r>
+      <w:proofErr w:type="spellEnd"/>
+      <w:r>
+        <w:t xml:space="preserve"> within </w:t>
+      </w:r>
+      <w:proofErr w:type="spellStart"/>
+      <w:r>
+        <w:t>Geneious</w:t>
+      </w:r>
+      <w:proofErr w:type="spellEnd"/>
+      <w:r>
+        <w:t xml:space="preserve"> Prime. Sequences were assigned an id according to the presence of the closest reference sequences within the same clade, thus validating or rejecting the </w:t>
+      </w:r>
+      <w:r>
+        <w:lastRenderedPageBreak/>
+        <w:t xml:space="preserve">identification obtained previously (via gross morphology or RAD-seq alignment rate to a reference genome). </w:t>
+      </w:r>
+      <w:r>
+        <w:t xml:space="preserve">Phylogenetic tree and more detailed methodology are provided in the Supplemental Information. </w:t>
       </w:r>
     </w:p>
     <w:p/>
@@ -198,7 +504,7 @@
         </w:numPr>
       </w:pPr>
       <w:r>
-        <w:t>Diet Analysis</w:t>
+        <w:t>Sampling of plant DNA</w:t>
       </w:r>
     </w:p>
     <w:p>
@@ -236,22 +542,10 @@
         <w:t xml:space="preserve">Briefly, </w:t>
       </w:r>
       <w:r>
-        <w:t>DNA</w:t>
-      </w:r>
-      <w:r>
-        <w:t xml:space="preserve"> </w:t>
-      </w:r>
-      <w:r>
-        <w:t xml:space="preserve">from all samples </w:t>
-      </w:r>
-      <w:r>
-        <w:t xml:space="preserve">were amplified using </w:t>
-      </w:r>
-      <w:r>
-        <w:t>primers</w:t>
-      </w:r>
-      <w:r>
-        <w:t xml:space="preserve"> targeting the </w:t>
+        <w:t>all DNA samples were subject to amplification of</w:t>
+      </w:r>
+      <w:r>
+        <w:t xml:space="preserve"> the </w:t>
       </w:r>
       <w:r>
         <w:t>chloroplast</w:t>
@@ -267,13 +561,42 @@
         <w:t>trnF</w:t>
       </w:r>
       <w:r>
-        <w:t>:</w:t>
-      </w:r>
-      <w:r>
-        <w:t xml:space="preserve"> </w:t>
-      </w:r>
-      <w:r>
-        <w:t>B49873-e: GGT TCA AGT CCC TCT ATC CC and A50272-F: ATT TGA ACT GGT GAC ACG AG (</w:t>
+        <w:t xml:space="preserve"> using primers</w:t>
+      </w:r>
+      <w:r>
+        <w:t xml:space="preserve"> </w:t>
+      </w:r>
+      <w:r>
+        <w:t>B49873-e</w:t>
+      </w:r>
+      <w:r>
+        <w:t xml:space="preserve"> (</w:t>
+      </w:r>
+      <w:r>
+        <w:t>GGT TCA AGT CCC TCT ATC CC</w:t>
+      </w:r>
+      <w:r>
+        <w:t>)</w:t>
+      </w:r>
+      <w:r>
+        <w:t xml:space="preserve"> and A50272-</w:t>
+      </w:r>
+      <w:proofErr w:type="gramStart"/>
+      <w:r>
+        <w:t>F</w:t>
+      </w:r>
+      <w:r>
+        <w:t>(</w:t>
+      </w:r>
+      <w:proofErr w:type="gramEnd"/>
+      <w:r>
+        <w:t>ATT TGA ACT GGT GAC ACG AG</w:t>
+      </w:r>
+      <w:r>
+        <w:t>)</w:t>
+      </w:r>
+      <w:r>
+        <w:t xml:space="preserve"> (</w:t>
       </w:r>
       <w:proofErr w:type="spellStart"/>
       <w:r>
@@ -290,13 +613,25 @@
         <w:t>D</w:t>
       </w:r>
       <w:r>
-        <w:t>ifferent barcode combinations</w:t>
-      </w:r>
-      <w:r>
-        <w:t xml:space="preserve"> were added to these primers</w:t>
-      </w:r>
-      <w:r>
-        <w:t xml:space="preserve"> (forward and reverse), to allow multiplexing samples for sequencing</w:t>
+        <w:t>ifferent combinations</w:t>
+      </w:r>
+      <w:r>
+        <w:t xml:space="preserve"> </w:t>
+      </w:r>
+      <w:r>
+        <w:t>of</w:t>
+      </w:r>
+      <w:r>
+        <w:t xml:space="preserve"> barcoded primers (forward and reverse)</w:t>
+      </w:r>
+      <w:r>
+        <w:t xml:space="preserve"> were </w:t>
+      </w:r>
+      <w:r>
+        <w:t xml:space="preserve">used </w:t>
+      </w:r>
+      <w:r>
+        <w:t>to allow multiplexing samples for sequencing</w:t>
       </w:r>
       <w:r>
         <w:t xml:space="preserve"> (Suppl Table X)</w:t>
@@ -308,21 +643,22 @@
         <w:t xml:space="preserve"> </w:t>
       </w:r>
       <w:r>
-        <w:t xml:space="preserve"> </w:t>
-      </w:r>
-    </w:p>
-    <w:p>
-      <w:r>
         <w:t xml:space="preserve">In addition, </w:t>
       </w:r>
       <w:r>
         <w:t>ten negative control samples were included</w:t>
       </w:r>
       <w:r>
-        <w:t>,</w:t>
-      </w:r>
-      <w:r>
-        <w:t xml:space="preserve"> to control for contamination in the reagents. All samples were </w:t>
+        <w:t xml:space="preserve"> to account</w:t>
+      </w:r>
+      <w:r>
+        <w:t xml:space="preserve"> for</w:t>
+      </w:r>
+      <w:r>
+        <w:t xml:space="preserve"> any</w:t>
+      </w:r>
+      <w:r>
+        <w:t xml:space="preserve"> contamination in the reagents. All samples were </w:t>
       </w:r>
       <w:r>
         <w:t xml:space="preserve">sent </w:t>
@@ -334,7 +670,13 @@
         <w:t xml:space="preserve"> </w:t>
       </w:r>
       <w:r>
-        <w:t>the Washington State University Laboratory for Biotechnology and Bioanalysis.</w:t>
+        <w:t>the Washington State University Laboratory for Biotechnology and Bioanalysis</w:t>
+      </w:r>
+      <w:r>
+        <w:t xml:space="preserve"> (WA, USA)</w:t>
+      </w:r>
+      <w:r>
+        <w:t>.</w:t>
       </w:r>
     </w:p>
     <w:p/>
@@ -364,10 +706,13 @@
     </w:p>
     <w:p>
       <w:pPr>
-        <w:ind w:left="360"/>
+        <w:ind w:left="360" w:firstLine="360"/>
       </w:pPr>
       <w:r>
-        <w:t xml:space="preserve">3.1 </w:t>
+        <w:t>4</w:t>
+      </w:r>
+      <w:r>
+        <w:t xml:space="preserve">.1 </w:t>
       </w:r>
       <w:r>
         <w:t>Reference database</w:t>
@@ -599,360 +944,363 @@
         <w:t xml:space="preserve">. </w:t>
       </w:r>
       <w:r>
-        <w:t xml:space="preserve">Based on </w:t>
+        <w:t>Based on this,</w:t>
+      </w:r>
+      <w:r>
+        <w:t xml:space="preserve"> we </w:t>
+      </w:r>
+      <w:r>
+        <w:t xml:space="preserve">decided to take a conservative approach for quality-filtering our data, and </w:t>
+      </w:r>
+      <w:r>
+        <w:t>exclud</w:t>
+      </w:r>
+      <w:r>
+        <w:t>ed</w:t>
+      </w:r>
+      <w:r>
+        <w:t xml:space="preserve"> </w:t>
+      </w:r>
+      <w:r>
+        <w:t xml:space="preserve">from our plastid database any </w:t>
+      </w:r>
+      <w:r>
+        <w:t>sequence smaller than 100bp, or longer than 10K bp</w:t>
+      </w:r>
+      <w:r>
+        <w:t>, which were likely non-target amplifications or plastids from unicellular organisms (</w:t>
+      </w:r>
+      <w:proofErr w:type="gramStart"/>
+      <w:r>
+        <w:t>e.g.</w:t>
+      </w:r>
+      <w:proofErr w:type="gramEnd"/>
+      <w:r>
+        <w:t xml:space="preserve"> algae)</w:t>
+      </w:r>
+      <w:r>
+        <w:t xml:space="preserve">. In addition, we also excluded </w:t>
+      </w:r>
+      <w:r>
+        <w:t>all sequences</w:t>
+      </w:r>
+      <w:r>
+        <w:t xml:space="preserve"> with greater than 5 ambiguities</w:t>
+      </w:r>
+      <w:r>
+        <w:t xml:space="preserve">. </w:t>
+      </w:r>
+      <w:r>
+        <w:t xml:space="preserve">The median size of sequences passing </w:t>
+      </w:r>
+      <w:r>
+        <w:t>these filters</w:t>
+      </w:r>
+      <w:r>
+        <w:t xml:space="preserve"> was 399bp, ranging from 101bp to 9119b</w:t>
+      </w:r>
+      <w:r>
+        <w:t>p,</w:t>
+      </w:r>
+      <w:r>
+        <w:t xml:space="preserve"> for a total of </w:t>
+      </w:r>
+      <w:r>
+        <w:t xml:space="preserve">6,988 sequences. </w:t>
+      </w:r>
+      <w:r>
+        <w:t xml:space="preserve">Next, we </w:t>
+      </w:r>
+      <w:r>
+        <w:t xml:space="preserve">used custom scripts to </w:t>
+      </w:r>
+      <w:r>
+        <w:t>ad</w:t>
+      </w:r>
+      <w:r>
+        <w:t>d</w:t>
+      </w:r>
+      <w:r>
+        <w:t xml:space="preserve"> </w:t>
+      </w:r>
+      <w:r>
+        <w:t xml:space="preserve">and format </w:t>
+      </w:r>
+      <w:r>
+        <w:t xml:space="preserve">taxonomical rank information </w:t>
+      </w:r>
+      <w:r>
+        <w:t>to</w:t>
+      </w:r>
+      <w:r>
+        <w:t xml:space="preserve"> the header section of each sequence, so that it can be </w:t>
+      </w:r>
+      <w:r>
+        <w:t>read by the</w:t>
+      </w:r>
+      <w:r>
+        <w:t xml:space="preserve"> DADA2</w:t>
+      </w:r>
+      <w:r>
+        <w:t xml:space="preserve"> classifier</w:t>
+      </w:r>
+      <w:r>
+        <w:t xml:space="preserve">. </w:t>
+      </w:r>
+    </w:p>
+    <w:p/>
+    <w:p>
+      <w:pPr>
+        <w:ind w:firstLine="720"/>
+      </w:pPr>
+      <w:r>
+        <w:t>4</w:t>
+      </w:r>
+      <w:r>
+        <w:t>.2 PacBio data</w:t>
+      </w:r>
+    </w:p>
+    <w:p>
+      <w:r>
+        <w:t>All data analys</w:t>
+      </w:r>
+      <w:r>
+        <w:t>e</w:t>
+      </w:r>
+      <w:r>
+        <w:t>s w</w:t>
+      </w:r>
+      <w:r>
+        <w:t>ere</w:t>
+      </w:r>
+      <w:r>
+        <w:t xml:space="preserve"> performed in R (version 4.2.1) and </w:t>
+      </w:r>
+      <w:proofErr w:type="spellStart"/>
+      <w:r>
+        <w:t>Rstudio</w:t>
+      </w:r>
+      <w:proofErr w:type="spellEnd"/>
+      <w:r>
+        <w:t xml:space="preserve"> (version 2023.06.1, </w:t>
+      </w:r>
+      <w:proofErr w:type="spellStart"/>
+      <w:r>
+        <w:t>Rstudio</w:t>
+      </w:r>
+      <w:proofErr w:type="spellEnd"/>
+      <w:r>
+        <w:t xml:space="preserve"> Team, 2023). </w:t>
+      </w:r>
+      <w:r>
+        <w:t>PacBio</w:t>
+      </w:r>
+      <w:r>
+        <w:t xml:space="preserve"> data was </w:t>
+      </w:r>
+      <w:r>
+        <w:t>quality-trimmed, assembled into ASV and classified using DADA2 (v</w:t>
+      </w:r>
+      <w:r>
+        <w:t>ersion</w:t>
+      </w:r>
+      <w:r>
+        <w:t xml:space="preserve"> 1.22.0</w:t>
+      </w:r>
+      <w:r>
+        <w:t xml:space="preserve">; </w:t>
+      </w:r>
+      <w:r>
+        <w:t xml:space="preserve">Callahan et al., 2016). </w:t>
+      </w:r>
+      <w:r>
+        <w:t>Briefly, each sequenc</w:t>
+      </w:r>
+      <w:r>
+        <w:t>ing</w:t>
+      </w:r>
+      <w:r>
+        <w:t xml:space="preserve"> batch (three total)</w:t>
+      </w:r>
+      <w:r>
+        <w:t xml:space="preserve"> </w:t>
+      </w:r>
+      <w:r>
+        <w:t>started being</w:t>
+      </w:r>
+      <w:r>
+        <w:t xml:space="preserve"> processed separately </w:t>
+      </w:r>
+      <w:r>
+        <w:t>as following</w:t>
+      </w:r>
+      <w:r>
+        <w:t xml:space="preserve">: </w:t>
+      </w:r>
+      <w:r>
+        <w:t>primer</w:t>
+      </w:r>
+      <w:r>
+        <w:t xml:space="preserve"> sequences</w:t>
+      </w:r>
+      <w:r>
+        <w:t xml:space="preserve"> were </w:t>
+      </w:r>
+      <w:r>
+        <w:t>trimmed</w:t>
+      </w:r>
+      <w:r>
+        <w:t>,</w:t>
+      </w:r>
+      <w:r>
+        <w:t xml:space="preserve"> and </w:t>
+      </w:r>
+      <w:r>
+        <w:t>amplicons were removed</w:t>
+      </w:r>
+      <w:r>
+        <w:t xml:space="preserve"> </w:t>
+      </w:r>
+      <w:r>
+        <w:t xml:space="preserve">if they </w:t>
+      </w:r>
+      <w:r>
+        <w:t xml:space="preserve">presented </w:t>
+      </w:r>
+      <w:r>
+        <w:t>un</w:t>
+      </w:r>
+      <w:r>
+        <w:t>identified</w:t>
+      </w:r>
+      <w:r>
+        <w:t xml:space="preserve"> nucleotide</w:t>
+      </w:r>
+      <w:r>
+        <w:t>s</w:t>
+      </w:r>
+      <w:r>
+        <w:t xml:space="preserve"> (“N”)</w:t>
+      </w:r>
+      <w:r>
+        <w:t xml:space="preserve">, </w:t>
+      </w:r>
+      <w:r>
+        <w:t xml:space="preserve">and/or </w:t>
+      </w:r>
+      <w:r>
+        <w:t>a quality score smaller than 3</w:t>
+      </w:r>
+      <w:r>
+        <w:t>, and</w:t>
+      </w:r>
+      <w:r>
+        <w:t>/or</w:t>
+      </w:r>
+      <w:r>
+        <w:t xml:space="preserve"> length smaller than 100bp.</w:t>
+      </w:r>
+      <w:r>
+        <w:t xml:space="preserve"> In addition, we </w:t>
+      </w:r>
+      <w:r>
+        <w:t xml:space="preserve">set </w:t>
+      </w:r>
+      <w:proofErr w:type="spellStart"/>
+      <w:r>
+        <w:t>TruncQ</w:t>
+      </w:r>
+      <w:proofErr w:type="spellEnd"/>
+      <w:r>
+        <w:t xml:space="preserve"> to 2, and </w:t>
+      </w:r>
+      <w:r>
+        <w:t xml:space="preserve">also excluded sequences with a value greater than 8 for </w:t>
+      </w:r>
+      <w:proofErr w:type="spellStart"/>
+      <w:r>
+        <w:t>maxEE</w:t>
+      </w:r>
+      <w:proofErr w:type="spellEnd"/>
+      <w:r>
+        <w:t xml:space="preserve">, </w:t>
+      </w:r>
+      <w:proofErr w:type="gramStart"/>
+      <w:r>
+        <w:t>i.e.</w:t>
+      </w:r>
+      <w:proofErr w:type="gramEnd"/>
+      <w:r>
+        <w:t xml:space="preserve"> the</w:t>
+      </w:r>
+      <w:r>
+        <w:t xml:space="preserve"> max</w:t>
+      </w:r>
+      <w:r>
+        <w:t>imum number of expected errors</w:t>
+      </w:r>
+      <w:r>
+        <w:t xml:space="preserve"> (EE)</w:t>
+      </w:r>
+      <w:r>
+        <w:t xml:space="preserve">, </w:t>
+      </w:r>
+      <w:r>
+        <w:t xml:space="preserve">with EE defined as </w:t>
+      </w:r>
+      <w:r>
+        <w:t>sum(10^(-Q/10))</w:t>
+      </w:r>
+      <w:r>
+        <w:t xml:space="preserve">, where Q is </w:t>
+      </w:r>
+      <w:r>
+        <w:t xml:space="preserve">the quality score. </w:t>
+      </w:r>
+      <w:r>
+        <w:t>Next, sequences were dere</w:t>
+      </w:r>
+      <w:r>
+        <w:t xml:space="preserve">plicated and </w:t>
+      </w:r>
+      <w:r>
+        <w:t xml:space="preserve">we denoised sequences using DADA2 </w:t>
+      </w:r>
+      <w:r>
+        <w:t>error estimation</w:t>
+      </w:r>
+      <w:r>
+        <w:t xml:space="preserve"> algorithm</w:t>
+      </w:r>
+      <w:r>
+        <w:t xml:space="preserve">, </w:t>
+      </w:r>
+      <w:r>
+        <w:t>with</w:t>
+      </w:r>
+      <w:r>
+        <w:t xml:space="preserve"> </w:t>
+      </w:r>
+      <w:r>
+        <w:t xml:space="preserve">band size </w:t>
+      </w:r>
+      <w:r>
+        <w:t>set to</w:t>
+      </w:r>
+      <w:r>
+        <w:t xml:space="preserve"> 32bp and the DADA2’s error model for PacBio data. </w:t>
+      </w:r>
+      <w:r>
+        <w:t>A</w:t>
+      </w:r>
+      <w:r>
+        <w:t xml:space="preserve">ll three batches of </w:t>
+      </w:r>
+      <w:r>
+        <w:t xml:space="preserve">quality-trimmed, denoised </w:t>
       </w:r>
       <w:r>
         <w:lastRenderedPageBreak/>
-        <w:t>this,</w:t>
-      </w:r>
-      <w:r>
-        <w:t xml:space="preserve"> we </w:t>
-      </w:r>
-      <w:r>
-        <w:t xml:space="preserve">decided to take a conservative approach for quality-filtering our data, and </w:t>
-      </w:r>
-      <w:r>
-        <w:t>exclud</w:t>
-      </w:r>
-      <w:r>
-        <w:t>ed</w:t>
-      </w:r>
-      <w:r>
-        <w:t xml:space="preserve"> </w:t>
-      </w:r>
-      <w:r>
-        <w:t xml:space="preserve">from our plastid database any </w:t>
-      </w:r>
-      <w:r>
-        <w:t>sequence smaller than 100bp, or longer than 10K bp</w:t>
-      </w:r>
-      <w:r>
-        <w:t>, which were likely non-target amplifications or plastids from unicellular organisms (</w:t>
-      </w:r>
-      <w:proofErr w:type="gramStart"/>
-      <w:r>
-        <w:t>e.g.</w:t>
-      </w:r>
-      <w:proofErr w:type="gramEnd"/>
-      <w:r>
-        <w:t xml:space="preserve"> algae)</w:t>
-      </w:r>
-      <w:r>
-        <w:t xml:space="preserve">. In addition, we also excluded </w:t>
-      </w:r>
-      <w:r>
-        <w:t>all sequences</w:t>
-      </w:r>
-      <w:r>
-        <w:t xml:space="preserve"> with greater than 5 ambiguities</w:t>
-      </w:r>
-      <w:r>
-        <w:t xml:space="preserve">. </w:t>
-      </w:r>
-      <w:r>
-        <w:t xml:space="preserve">The median size of sequences passing </w:t>
-      </w:r>
-      <w:r>
-        <w:t>these filters</w:t>
-      </w:r>
-      <w:r>
-        <w:t xml:space="preserve"> was 399bp, ranging from 101bp to 9119b</w:t>
-      </w:r>
-      <w:r>
-        <w:t>p,</w:t>
-      </w:r>
-      <w:r>
-        <w:t xml:space="preserve"> for a total of </w:t>
-      </w:r>
-      <w:r>
-        <w:t xml:space="preserve">6,988 sequences. </w:t>
-      </w:r>
-      <w:r>
-        <w:t xml:space="preserve">Next, we </w:t>
-      </w:r>
-      <w:r>
-        <w:t xml:space="preserve">used custom scripts to </w:t>
-      </w:r>
-      <w:r>
-        <w:t>ad</w:t>
-      </w:r>
-      <w:r>
-        <w:t>d</w:t>
-      </w:r>
-      <w:r>
-        <w:t xml:space="preserve"> </w:t>
-      </w:r>
-      <w:r>
-        <w:t xml:space="preserve">and format </w:t>
-      </w:r>
-      <w:r>
-        <w:t xml:space="preserve">taxonomical rank information </w:t>
-      </w:r>
-      <w:r>
-        <w:t>to</w:t>
-      </w:r>
-      <w:r>
-        <w:t xml:space="preserve"> the header section of each sequence, so that it can be </w:t>
-      </w:r>
-      <w:r>
-        <w:t>read by the</w:t>
-      </w:r>
-      <w:r>
-        <w:t xml:space="preserve"> DADA2</w:t>
-      </w:r>
-      <w:r>
-        <w:t xml:space="preserve"> classifier</w:t>
-      </w:r>
-      <w:r>
-        <w:t xml:space="preserve">. </w:t>
-      </w:r>
-    </w:p>
-    <w:p/>
-    <w:p>
-      <w:r>
-        <w:t>3.2 PacBio data</w:t>
-      </w:r>
-    </w:p>
-    <w:p>
-      <w:r>
-        <w:t>All data analys</w:t>
-      </w:r>
-      <w:r>
-        <w:t>e</w:t>
-      </w:r>
-      <w:r>
-        <w:t>s w</w:t>
-      </w:r>
-      <w:r>
-        <w:t>ere</w:t>
-      </w:r>
-      <w:r>
-        <w:t xml:space="preserve"> performed in R (version 4.2.1) and </w:t>
-      </w:r>
-      <w:proofErr w:type="spellStart"/>
-      <w:r>
-        <w:t>Rstudio</w:t>
-      </w:r>
-      <w:proofErr w:type="spellEnd"/>
-      <w:r>
-        <w:t xml:space="preserve"> (version 2023.06.1, </w:t>
-      </w:r>
-      <w:proofErr w:type="spellStart"/>
-      <w:r>
-        <w:t>Rstudio</w:t>
-      </w:r>
-      <w:proofErr w:type="spellEnd"/>
-      <w:r>
-        <w:t xml:space="preserve"> Team, 2023). </w:t>
-      </w:r>
-      <w:r>
-        <w:t>PacBio</w:t>
-      </w:r>
-      <w:r>
-        <w:t xml:space="preserve"> data was </w:t>
-      </w:r>
-      <w:r>
-        <w:t>quality-trimmed, assembled into ASV and classified using DADA2 (v</w:t>
-      </w:r>
-      <w:r>
-        <w:t>ersion</w:t>
-      </w:r>
-      <w:r>
-        <w:t xml:space="preserve"> 1.22.0</w:t>
-      </w:r>
-      <w:r>
-        <w:t xml:space="preserve">; </w:t>
-      </w:r>
-      <w:r>
-        <w:t xml:space="preserve">Callahan et al., 2016). </w:t>
-      </w:r>
-      <w:r>
-        <w:t>Briefly, each sequenc</w:t>
-      </w:r>
-      <w:r>
-        <w:t>ing</w:t>
-      </w:r>
-      <w:r>
-        <w:t xml:space="preserve"> batch (three total)</w:t>
-      </w:r>
-      <w:r>
-        <w:t xml:space="preserve"> </w:t>
-      </w:r>
-      <w:r>
-        <w:t>started being</w:t>
-      </w:r>
-      <w:r>
-        <w:t xml:space="preserve"> processed separately </w:t>
-      </w:r>
-      <w:r>
-        <w:t>as following</w:t>
-      </w:r>
-      <w:r>
-        <w:t xml:space="preserve">: </w:t>
-      </w:r>
-      <w:r>
-        <w:t>primer</w:t>
-      </w:r>
-      <w:r>
-        <w:t xml:space="preserve"> sequences</w:t>
-      </w:r>
-      <w:r>
-        <w:t xml:space="preserve"> were </w:t>
-      </w:r>
-      <w:r>
-        <w:t>trimmed</w:t>
-      </w:r>
-      <w:r>
-        <w:t>,</w:t>
-      </w:r>
-      <w:r>
-        <w:t xml:space="preserve"> and </w:t>
-      </w:r>
-      <w:r>
-        <w:t>amplicons were removed</w:t>
-      </w:r>
-      <w:r>
-        <w:t xml:space="preserve"> </w:t>
-      </w:r>
-      <w:r>
-        <w:t xml:space="preserve">if they </w:t>
-      </w:r>
-      <w:r>
-        <w:t xml:space="preserve">presented </w:t>
-      </w:r>
-      <w:r>
-        <w:t>un</w:t>
-      </w:r>
-      <w:r>
-        <w:t>identified</w:t>
-      </w:r>
-      <w:r>
-        <w:t xml:space="preserve"> nucleotide</w:t>
-      </w:r>
-      <w:r>
-        <w:t>s</w:t>
-      </w:r>
-      <w:r>
-        <w:t xml:space="preserve"> (“N”)</w:t>
-      </w:r>
-      <w:r>
-        <w:t xml:space="preserve">, </w:t>
-      </w:r>
-      <w:r>
-        <w:t xml:space="preserve">and/or </w:t>
-      </w:r>
-      <w:r>
-        <w:t>a quality score smaller than 3</w:t>
-      </w:r>
-      <w:r>
-        <w:t>, and</w:t>
-      </w:r>
-      <w:r>
-        <w:t>/or</w:t>
-      </w:r>
-      <w:r>
-        <w:t xml:space="preserve"> length smaller than 100bp.</w:t>
-      </w:r>
-      <w:r>
-        <w:t xml:space="preserve"> In addition, we </w:t>
-      </w:r>
-      <w:r>
-        <w:t xml:space="preserve">set </w:t>
-      </w:r>
-      <w:proofErr w:type="spellStart"/>
-      <w:r>
-        <w:t>TruncQ</w:t>
-      </w:r>
-      <w:proofErr w:type="spellEnd"/>
-      <w:r>
-        <w:t xml:space="preserve"> to 2, and </w:t>
-      </w:r>
-      <w:r>
-        <w:t xml:space="preserve">also excluded sequences with a value greater than 8 for </w:t>
-      </w:r>
-      <w:proofErr w:type="spellStart"/>
-      <w:r>
-        <w:t>maxEE</w:t>
-      </w:r>
-      <w:proofErr w:type="spellEnd"/>
-      <w:r>
-        <w:t xml:space="preserve">, </w:t>
-      </w:r>
-      <w:proofErr w:type="gramStart"/>
-      <w:r>
-        <w:t>i.e.</w:t>
-      </w:r>
-      <w:proofErr w:type="gramEnd"/>
-      <w:r>
-        <w:t xml:space="preserve"> the</w:t>
-      </w:r>
-      <w:r>
-        <w:t xml:space="preserve"> max</w:t>
-      </w:r>
-      <w:r>
-        <w:t>imum number of expected errors</w:t>
-      </w:r>
-      <w:r>
-        <w:t xml:space="preserve"> (EE)</w:t>
-      </w:r>
-      <w:r>
-        <w:t xml:space="preserve">, </w:t>
-      </w:r>
-      <w:r>
-        <w:t xml:space="preserve">with EE defined as </w:t>
-      </w:r>
-      <w:r>
-        <w:t>sum(10^(-Q/10))</w:t>
-      </w:r>
-      <w:r>
-        <w:t xml:space="preserve">, where Q is </w:t>
-      </w:r>
-      <w:r>
-        <w:t xml:space="preserve">the quality score. </w:t>
-      </w:r>
-      <w:r>
-        <w:t>Next, sequences were dere</w:t>
-      </w:r>
-      <w:r>
-        <w:t xml:space="preserve">plicated and </w:t>
-      </w:r>
-      <w:r>
-        <w:t xml:space="preserve">we denoised sequences using DADA2 </w:t>
-      </w:r>
-      <w:r>
-        <w:t>error estimation</w:t>
-      </w:r>
-      <w:r>
-        <w:t xml:space="preserve"> algorithm</w:t>
-      </w:r>
-      <w:r>
-        <w:t xml:space="preserve">, </w:t>
-      </w:r>
-      <w:r>
-        <w:t>with</w:t>
-      </w:r>
-      <w:r>
-        <w:t xml:space="preserve"> </w:t>
-      </w:r>
-      <w:r>
-        <w:t xml:space="preserve">band size </w:t>
-      </w:r>
-      <w:r>
-        <w:t>set to</w:t>
-      </w:r>
-      <w:r>
-        <w:t xml:space="preserve"> 32bp and the DADA2’s error model for PacBio data. </w:t>
-      </w:r>
-      <w:r>
-        <w:t>A</w:t>
-      </w:r>
-      <w:r>
-        <w:t xml:space="preserve">ll three batches of </w:t>
-      </w:r>
-      <w:r>
-        <w:t xml:space="preserve">quality-trimmed, denoised </w:t>
-      </w:r>
-      <w:r>
         <w:t xml:space="preserve">PacBio </w:t>
       </w:r>
       <w:r>
@@ -1289,429 +1637,277 @@
       <w:r>
         <w:t>). Therefore, only spermatophytes were left for downstream analysis.</w:t>
       </w:r>
-    </w:p>
-    <w:p>
-      <w:r>
-        <w:t xml:space="preserve">The </w:t>
-      </w:r>
-      <w:r>
-        <w:t xml:space="preserve">burrower bug </w:t>
-      </w:r>
-      <w:r>
-        <w:t xml:space="preserve">genomes used to map RAD-seq data indicated that we had </w:t>
-      </w:r>
-      <w:r>
-        <w:t xml:space="preserve">unintentionally </w:t>
-      </w:r>
-      <w:r>
-        <w:t xml:space="preserve">sampled two species: </w:t>
-      </w:r>
-      <w:r>
-        <w:t xml:space="preserve">one that aligned well to our reference </w:t>
-      </w:r>
-      <w:r>
-        <w:rPr>
-          <w:i/>
-          <w:iCs/>
-        </w:rPr>
-        <w:t>P. billineatus</w:t>
-      </w:r>
-      <w:r>
-        <w:t xml:space="preserve"> draft genome</w:t>
-      </w:r>
-      <w:r>
-        <w:t xml:space="preserve"> </w:t>
-      </w:r>
-      <w:r>
-        <w:t>(“</w:t>
-      </w:r>
-      <w:r>
-        <w:t>high-mapper</w:t>
-      </w:r>
-      <w:r>
-        <w:t>” species)</w:t>
-      </w:r>
-      <w:r>
-        <w:t xml:space="preserve"> and </w:t>
-      </w:r>
-      <w:r>
-        <w:t>another one that presented poor alignment (“</w:t>
-      </w:r>
-      <w:r>
-        <w:t>low-mapper</w:t>
-      </w:r>
-      <w:r>
-        <w:t>”</w:t>
-      </w:r>
-      <w:r>
-        <w:t xml:space="preserve"> species</w:t>
+      <w:r>
+        <w:t xml:space="preserve"> </w:t>
+      </w:r>
+    </w:p>
+    <w:p>
+      <w:r>
+        <w:t xml:space="preserve">For diversity analysis, we aggregated ASVs at the genus level. </w:t>
+      </w:r>
+      <w:r>
+        <w:t>Alpha diversity (Shannon index) was calculated for each species and month of sampling.</w:t>
+      </w:r>
+      <w:r>
+        <w:t xml:space="preserve"> For beta-diversity,</w:t>
+      </w:r>
+      <w:r>
+        <w:t xml:space="preserve"> </w:t>
+      </w:r>
+      <w:r>
+        <w:t xml:space="preserve">we accounted for </w:t>
+      </w:r>
+      <w:r>
+        <w:t>different sampling depth</w:t>
+      </w:r>
+      <w:r>
+        <w:t xml:space="preserve"> by rarefying samples</w:t>
+      </w:r>
+      <w:r>
+        <w:t xml:space="preserve"> to</w:t>
+      </w:r>
+      <w:r>
+        <w:t xml:space="preserve"> the 50% quantile of sample size range</w:t>
+      </w:r>
+      <w:r>
+        <w:t xml:space="preserve"> </w:t>
+      </w:r>
+      <w:r>
+        <w:t>(</w:t>
+      </w:r>
+      <w:r>
+        <w:t>10</w:t>
+      </w:r>
+      <w:r>
+        <w:t>8</w:t>
+      </w:r>
+      <w:r>
+        <w:t xml:space="preserve"> sequences per sample</w:t>
       </w:r>
       <w:r>
         <w:t>)</w:t>
       </w:r>
       <w:r>
-        <w:t xml:space="preserve">. To determine which one was </w:t>
-      </w:r>
-      <w:r>
-        <w:rPr>
-          <w:i/>
-          <w:iCs/>
-        </w:rPr>
-        <w:t xml:space="preserve">P. </w:t>
-      </w:r>
-      <w:proofErr w:type="spellStart"/>
-      <w:r>
-        <w:rPr>
-          <w:i/>
-          <w:iCs/>
-        </w:rPr>
-        <w:t>bilineatus</w:t>
-      </w:r>
-      <w:proofErr w:type="spellEnd"/>
-      <w:r>
-        <w:t xml:space="preserve">, we </w:t>
-      </w:r>
-      <w:proofErr w:type="spellStart"/>
-      <w:r>
-        <w:t>PCR’ed</w:t>
-      </w:r>
-      <w:proofErr w:type="spellEnd"/>
-      <w:r>
-        <w:t xml:space="preserve"> the most recent batch of samples (Batch 3), which were sequenced for both RAD-seq and molecular gut content analyses. We targeted the COI region using primers BF3-BR2 (</w:t>
-      </w:r>
-      <w:proofErr w:type="spellStart"/>
-      <w:r>
-        <w:t>Elbrecht</w:t>
-      </w:r>
-      <w:proofErr w:type="spellEnd"/>
-      <w:r>
-        <w:t xml:space="preserve"> et al., 2019;</w:t>
-      </w:r>
-      <w:r>
-        <w:t xml:space="preserve"> </w:t>
-      </w:r>
-      <w:proofErr w:type="spellStart"/>
-      <w:r>
-        <w:t>Elbrecht</w:t>
-      </w:r>
-      <w:proofErr w:type="spellEnd"/>
-      <w:r>
-        <w:t xml:space="preserve"> et al., 2018; </w:t>
-      </w:r>
-      <w:proofErr w:type="spellStart"/>
-      <w:r>
-        <w:t>Elbrecht</w:t>
-      </w:r>
-      <w:proofErr w:type="spellEnd"/>
-      <w:r>
-        <w:t xml:space="preserve"> et al., 2017</w:t>
+        <w:t>.</w:t>
+      </w:r>
+      <w:r>
+        <w:t xml:space="preserve"> </w:t>
+      </w:r>
+      <w:r>
+        <w:t>Principal Coordinate Analysis (</w:t>
+      </w:r>
+      <w:proofErr w:type="spellStart"/>
+      <w:r>
+        <w:t>PCoA</w:t>
+      </w:r>
+      <w:proofErr w:type="spellEnd"/>
+      <w:r>
+        <w:t xml:space="preserve">) was used to evaluate </w:t>
+      </w:r>
+      <w:r>
+        <w:t>diet dissimilarity among samples,</w:t>
+      </w:r>
+      <w:r>
+        <w:t xml:space="preserve"> using Weighted-</w:t>
+      </w:r>
+      <w:proofErr w:type="spellStart"/>
+      <w:r>
+        <w:t>Unifrac</w:t>
+      </w:r>
+      <w:proofErr w:type="spellEnd"/>
+      <w:r>
+        <w:t xml:space="preserve"> distances.</w:t>
+      </w:r>
+      <w:r>
+        <w:t xml:space="preserve"> </w:t>
+      </w:r>
+      <w:r>
+        <w:t>Permutational multivariate analysis of variance (</w:t>
+      </w:r>
+      <w:r>
+        <w:t>PERMANOVA</w:t>
       </w:r>
       <w:r>
         <w:t>)</w:t>
       </w:r>
       <w:r>
-        <w:t>, amplifying a region 400bp in length.</w:t>
-      </w:r>
-      <w:r>
-        <w:t xml:space="preserve"> We compared these sequences to COI sequences </w:t>
-      </w:r>
-      <w:r>
-        <w:lastRenderedPageBreak/>
-        <w:t xml:space="preserve">generated for other, morphologically similar species found in the same area: </w:t>
-      </w:r>
-      <w:proofErr w:type="spellStart"/>
-      <w:r>
-        <w:rPr>
-          <w:i/>
-          <w:iCs/>
-        </w:rPr>
-        <w:t>Dallasiellus</w:t>
-      </w:r>
-      <w:proofErr w:type="spellEnd"/>
-      <w:r>
-        <w:rPr>
-          <w:i/>
-          <w:iCs/>
-        </w:rPr>
-        <w:t xml:space="preserve"> lugubris</w:t>
+        <w:t xml:space="preserve"> </w:t>
+      </w:r>
+      <w:r>
+        <w:t xml:space="preserve">was used to test </w:t>
+      </w:r>
+      <w:r>
+        <w:t>differences in diet due to sampling location, species identity and/or time of sampling</w:t>
+      </w:r>
+      <w:r>
+        <w:t>.</w:t>
+      </w:r>
+      <w:r>
+        <w:t xml:space="preserve"> </w:t>
+      </w:r>
+      <w:r>
+        <w:t>All these</w:t>
+      </w:r>
+      <w:r>
+        <w:t xml:space="preserve"> analyses</w:t>
+      </w:r>
+      <w:r>
+        <w:t xml:space="preserve"> and figures</w:t>
+      </w:r>
+      <w:r>
+        <w:t xml:space="preserve"> were </w:t>
+      </w:r>
+      <w:r>
+        <w:t>generated</w:t>
+      </w:r>
+      <w:r>
+        <w:t xml:space="preserve"> </w:t>
+      </w:r>
+      <w:r>
+        <w:t>in R, using</w:t>
+      </w:r>
+      <w:r>
+        <w:t xml:space="preserve"> the</w:t>
+      </w:r>
+      <w:r>
+        <w:t xml:space="preserve"> packages mentioned above, in addition to</w:t>
+      </w:r>
+      <w:r>
+        <w:t xml:space="preserve">: </w:t>
+      </w:r>
+      <w:proofErr w:type="spellStart"/>
+      <w:r>
+        <w:t>tidyverse</w:t>
+      </w:r>
+      <w:proofErr w:type="spellEnd"/>
+      <w:r>
+        <w:t xml:space="preserve"> (Wickham et al., 2019)</w:t>
+      </w:r>
+      <w:r>
+        <w:t>, ggplot2</w:t>
+      </w:r>
+      <w:r>
+        <w:t xml:space="preserve"> (Wickham, 2016)</w:t>
       </w:r>
       <w:r>
         <w:t xml:space="preserve">, </w:t>
       </w:r>
-      <w:commentRangeStart w:id="0"/>
-      <w:commentRangeStart w:id="1"/>
-      <w:proofErr w:type="spellStart"/>
-      <w:r>
-        <w:rPr>
-          <w:i/>
-          <w:iCs/>
-        </w:rPr>
-        <w:t>Cyrtomenus</w:t>
-      </w:r>
-      <w:proofErr w:type="spellEnd"/>
-      <w:r>
-        <w:rPr>
-          <w:i/>
-          <w:iCs/>
-        </w:rPr>
-        <w:t xml:space="preserve"> </w:t>
-      </w:r>
-      <w:proofErr w:type="spellStart"/>
-      <w:r>
-        <w:rPr>
-          <w:i/>
-          <w:iCs/>
-        </w:rPr>
-        <w:t>ciliatus</w:t>
-      </w:r>
-      <w:proofErr w:type="spellEnd"/>
-      <w:r>
-        <w:t xml:space="preserve">, and </w:t>
-      </w:r>
-      <w:proofErr w:type="spellStart"/>
-      <w:r>
-        <w:rPr>
-          <w:i/>
-          <w:iCs/>
-        </w:rPr>
-        <w:t>Sehirus</w:t>
-      </w:r>
-      <w:proofErr w:type="spellEnd"/>
-      <w:r>
-        <w:rPr>
-          <w:i/>
-          <w:iCs/>
-        </w:rPr>
-        <w:t xml:space="preserve"> </w:t>
-      </w:r>
-      <w:proofErr w:type="spellStart"/>
-      <w:r>
-        <w:rPr>
-          <w:i/>
-          <w:iCs/>
-        </w:rPr>
-        <w:t>cinctus</w:t>
-      </w:r>
-      <w:commentRangeEnd w:id="0"/>
-      <w:proofErr w:type="spellEnd"/>
-      <w:r>
-        <w:commentReference w:id="0"/>
-      </w:r>
-      <w:commentRangeEnd w:id="1"/>
-      <w:r>
-        <w:commentReference w:id="1"/>
-      </w:r>
-      <w:r>
-        <w:t xml:space="preserve">, obtained from sequencing lab DNA extractions and from the NCBI nucleotide database. Using this method, we found that the low-mapper species is </w:t>
-      </w:r>
-      <w:proofErr w:type="spellStart"/>
-      <w:r>
-        <w:rPr>
-          <w:i/>
-          <w:iCs/>
-        </w:rPr>
-        <w:t>Dallasiellus</w:t>
-      </w:r>
-      <w:proofErr w:type="spellEnd"/>
-      <w:r>
-        <w:rPr>
-          <w:i/>
-          <w:iCs/>
-        </w:rPr>
-        <w:t xml:space="preserve"> lugubris</w:t>
-      </w:r>
-      <w:r>
-        <w:t>, whereas the high-mapper</w:t>
-      </w:r>
-      <w:r>
-        <w:t xml:space="preserve"> samples</w:t>
-      </w:r>
-      <w:r>
-        <w:t xml:space="preserve"> were </w:t>
-      </w:r>
-      <w:r>
-        <w:rPr>
-          <w:i/>
-          <w:iCs/>
-        </w:rPr>
-        <w:t>P. billineatus</w:t>
-      </w:r>
+      <w:proofErr w:type="spellStart"/>
+      <w:r>
+        <w:t>RcolorBrewer</w:t>
+      </w:r>
+      <w:proofErr w:type="spellEnd"/>
+      <w:r>
+        <w:t xml:space="preserve"> (Neuwirth, 2022)</w:t>
+      </w:r>
+      <w:r>
+        <w:t>,</w:t>
+      </w:r>
+      <w:r>
+        <w:t xml:space="preserve"> </w:t>
+      </w:r>
+      <w:proofErr w:type="spellStart"/>
+      <w:r>
+        <w:t>ggside</w:t>
+      </w:r>
+      <w:proofErr w:type="spellEnd"/>
+      <w:r>
+        <w:t xml:space="preserve"> </w:t>
+      </w:r>
+      <w:r>
+        <w:t>(Landis, 2022</w:t>
+      </w:r>
+      <w:r>
+        <w:t>), vegan</w:t>
+      </w:r>
+      <w:r>
+        <w:t xml:space="preserve"> (Oksanen et al., 2022)</w:t>
+      </w:r>
+      <w:r>
+        <w:t xml:space="preserve">, </w:t>
+      </w:r>
+      <w:proofErr w:type="spellStart"/>
+      <w:r>
+        <w:t>microViz</w:t>
+      </w:r>
+      <w:proofErr w:type="spellEnd"/>
+      <w:r>
+        <w:t xml:space="preserve"> (Barnett et al., 2021)</w:t>
+      </w:r>
+      <w:r>
+        <w:t xml:space="preserve">, </w:t>
+      </w:r>
+      <w:proofErr w:type="spellStart"/>
+      <w:r>
+        <w:t>phangorn</w:t>
+      </w:r>
+      <w:proofErr w:type="spellEnd"/>
       <w:r>
         <w:t xml:space="preserve"> (</w:t>
       </w:r>
-      <w:r>
-        <w:rPr>
-          <w:highlight w:val="yellow"/>
-        </w:rPr>
-        <w:t>Supplemental Figure</w:t>
-      </w:r>
-      <w:r>
-        <w:t>)</w:t>
-      </w:r>
-      <w:r>
-        <w:t xml:space="preserve">. </w:t>
-      </w:r>
-      <w:r>
-        <w:t>This method was used to identify species in samples belonging to b</w:t>
-      </w:r>
-      <w:r>
-        <w:t>atches 2 and 3</w:t>
-      </w:r>
-      <w:r>
-        <w:t>, which</w:t>
-      </w:r>
-      <w:r>
-        <w:t xml:space="preserve"> were sequenced for both RAD-seq and diet analyses</w:t>
+      <w:proofErr w:type="spellStart"/>
+      <w:r>
+        <w:t>Schliep</w:t>
+      </w:r>
+      <w:proofErr w:type="spellEnd"/>
+      <w:r>
+        <w:t>, 2011)</w:t>
+      </w:r>
+      <w:r>
+        <w:t xml:space="preserve">, </w:t>
+      </w:r>
+      <w:proofErr w:type="spellStart"/>
+      <w:r>
+        <w:t>GUnifrac</w:t>
+      </w:r>
+      <w:proofErr w:type="spellEnd"/>
+      <w:r>
+        <w:t xml:space="preserve"> (Chen et al., 2023)</w:t>
+      </w:r>
+      <w:r>
+        <w:t xml:space="preserve">, </w:t>
+      </w:r>
+      <w:proofErr w:type="spellStart"/>
+      <w:r>
+        <w:t>cowplot</w:t>
+      </w:r>
+      <w:proofErr w:type="spellEnd"/>
+      <w:r>
+        <w:t xml:space="preserve"> (Wilke, 2024),</w:t>
+      </w:r>
+      <w:r>
+        <w:t xml:space="preserve"> and microbiome</w:t>
       </w:r>
       <w:r>
         <w:t>.</w:t>
       </w:r>
-      <w:r>
-        <w:t xml:space="preserve"> </w:t>
-      </w:r>
-      <w:r>
-        <w:t>DNA from b</w:t>
-      </w:r>
-      <w:r>
-        <w:t xml:space="preserve">atch 1 was only </w:t>
-      </w:r>
-      <w:r>
-        <w:t>used</w:t>
-      </w:r>
-      <w:r>
-        <w:t xml:space="preserve"> for diet analysis. </w:t>
-      </w:r>
-    </w:p>
-    <w:p>
-      <w:r>
-        <w:t xml:space="preserve">For diversity analysis, we aggregated ASVs at the genus level. </w:t>
-      </w:r>
-      <w:r>
-        <w:t xml:space="preserve">Alpha diversity (Shannon index) was calculated for each species and month of sampling. </w:t>
-      </w:r>
-      <w:r>
-        <w:t>Principal Component Analysis (PCA) was used to evaluate beta-diversity using Euclidean distances to calculate a matrix of dissimilarity between samples.</w:t>
-      </w:r>
-      <w:r>
-        <w:t xml:space="preserve"> In order to account for different sampling depth, samples were rarefied to 100 sequences per sample, reducing the number of samples from 153 to 78 samples.</w:t>
-      </w:r>
-      <w:r>
-        <w:t xml:space="preserve"> </w:t>
-      </w:r>
-      <w:r>
-        <w:t>Permutational multivariate analysis of variance (</w:t>
-      </w:r>
-      <w:r>
-        <w:t>PERMANOVA</w:t>
-      </w:r>
-      <w:r>
-        <w:t>)</w:t>
-      </w:r>
-      <w:r>
-        <w:t xml:space="preserve"> </w:t>
-      </w:r>
-      <w:r>
-        <w:t>was used to test for batch effects, and variables to explain diet patterns observed within and between species.</w:t>
-      </w:r>
-      <w:r>
-        <w:t xml:space="preserve"> Sanger sequences and trees were assembled and analyzed using </w:t>
-      </w:r>
-      <w:proofErr w:type="spellStart"/>
-      <w:r>
-        <w:t>Geneious</w:t>
-      </w:r>
-      <w:proofErr w:type="spellEnd"/>
-      <w:r>
-        <w:t xml:space="preserve"> Prime® </w:t>
-      </w:r>
-      <w:r>
-        <w:t xml:space="preserve">(version </w:t>
-      </w:r>
-      <w:r>
-        <w:t>2023.1.2</w:t>
-      </w:r>
-      <w:r>
-        <w:t>)</w:t>
-      </w:r>
-      <w:r>
-        <w:t>.</w:t>
-      </w:r>
-      <w:r>
-        <w:t xml:space="preserve"> </w:t>
-      </w:r>
-      <w:r>
-        <w:t xml:space="preserve">All </w:t>
-      </w:r>
-      <w:r>
-        <w:t>other</w:t>
-      </w:r>
-      <w:r>
-        <w:t xml:space="preserve"> analyses were performed </w:t>
-      </w:r>
-      <w:r>
-        <w:t>in R, using</w:t>
-      </w:r>
-      <w:r>
-        <w:t xml:space="preserve"> the following R packages: </w:t>
-      </w:r>
-      <w:proofErr w:type="spellStart"/>
-      <w:r>
-        <w:t>tidyverse</w:t>
-      </w:r>
-      <w:proofErr w:type="spellEnd"/>
-      <w:r>
-        <w:t xml:space="preserve"> (Wickham et al., 2019)</w:t>
-      </w:r>
-      <w:r>
-        <w:t>, ggplot2</w:t>
-      </w:r>
-      <w:r>
-        <w:t xml:space="preserve"> (Wickham, 2016)</w:t>
-      </w:r>
-      <w:r>
-        <w:t xml:space="preserve">, </w:t>
-      </w:r>
-      <w:proofErr w:type="spellStart"/>
-      <w:r>
-        <w:t>RcolorBrewer</w:t>
-      </w:r>
-      <w:proofErr w:type="spellEnd"/>
-      <w:r>
-        <w:t xml:space="preserve"> (Neuwirth, 2022)</w:t>
-      </w:r>
-      <w:r>
-        <w:t>,</w:t>
-      </w:r>
-      <w:r>
-        <w:t xml:space="preserve"> </w:t>
-      </w:r>
-      <w:proofErr w:type="spellStart"/>
+    </w:p>
+    <w:p/>
+    <w:p>
+      <w:r>
+        <w:t>References</w:t>
+      </w:r>
+    </w:p>
+    <w:p/>
+    <w:p>
+      <w:r>
+        <w:t xml:space="preserve">Barnett et al., (2021). </w:t>
+      </w:r>
+      <w:proofErr w:type="spellStart"/>
+      <w:r>
+        <w:t>microViz</w:t>
+      </w:r>
+      <w:proofErr w:type="spellEnd"/>
+      <w:r>
+        <w:t xml:space="preserve">: an R package for microbiome data visualization and statistics. Journal of </w:t>
+      </w:r>
       <w:proofErr w:type="gramStart"/>
       <w:r>
-        <w:t>ggside</w:t>
-      </w:r>
-      <w:proofErr w:type="spellEnd"/>
-      <w:r>
-        <w:t>(</w:t>
+        <w:t>Open Source</w:t>
       </w:r>
       <w:proofErr w:type="gramEnd"/>
       <w:r>
-        <w:t xml:space="preserve">Landis, 2022), </w:t>
-      </w:r>
-      <w:r>
-        <w:t xml:space="preserve"> vegan</w:t>
-      </w:r>
-      <w:r>
-        <w:t xml:space="preserve"> (Oksanen et al., 2022)</w:t>
-      </w:r>
-      <w:r>
-        <w:t>.</w:t>
-      </w:r>
-    </w:p>
-    <w:p/>
-    <w:p>
-      <w:r>
-        <w:t>References</w:t>
+        <w:t xml:space="preserve"> Software, 6(63), 3201, https://doi.org/10.21105/joss.03201</w:t>
       </w:r>
     </w:p>
     <w:p/>
@@ -1746,7 +1942,7 @@
       <w:r>
         <w:t xml:space="preserve">, 581-583. </w:t>
       </w:r>
-      <w:hyperlink r:id="rId9" w:history="1">
+      <w:hyperlink r:id="rId5" w:history="1">
         <w:r>
           <w:rPr>
             <w:rStyle w:val="Hyperlink"/>
@@ -1761,15 +1957,38 @@
     <w:p/>
     <w:p>
       <w:r>
-        <w:t xml:space="preserve">Davis NM, Proctor D, Holmes SP, </w:t>
-      </w:r>
-      <w:proofErr w:type="spellStart"/>
-      <w:r>
-        <w:t>Relman</w:t>
-      </w:r>
-      <w:proofErr w:type="spellEnd"/>
-      <w:r>
-        <w:t xml:space="preserve"> DA, Callahan BJ (2017). “Simple statistical identification and removal of contaminant sequences in marker-gene and metagenomics data.” </w:t>
+        <w:t xml:space="preserve">Chao Yan, </w:t>
+      </w:r>
+      <w:proofErr w:type="spellStart"/>
+      <w:r>
+        <w:t>Jianchang</w:t>
+      </w:r>
+      <w:proofErr w:type="spellEnd"/>
+      <w:r>
+        <w:t xml:space="preserve"> Du, Lu Gao, Ying Li, </w:t>
+      </w:r>
+      <w:proofErr w:type="spellStart"/>
+      <w:r>
+        <w:t>Xilin</w:t>
+      </w:r>
+      <w:proofErr w:type="spellEnd"/>
+      <w:r>
+        <w:t xml:space="preserve"> Hou. 2019 The complete chloroplast genome sequence of watercress (Nasturtium officinale R. Br.): Genome organization, adaptive evolution and phylogenetic relationships in </w:t>
+      </w:r>
+      <w:proofErr w:type="spellStart"/>
+      <w:r>
+        <w:t>Cardamineae</w:t>
+      </w:r>
+      <w:proofErr w:type="spellEnd"/>
+      <w:r>
+        <w:t>. Gene, 699: 24-36 https://doi.org/10.1016/j.gene.2019.02.075.</w:t>
+      </w:r>
+    </w:p>
+    <w:p/>
+    <w:p>
+      <w:r>
+        <w:lastRenderedPageBreak/>
+        <w:t xml:space="preserve">Chen J, Zhang X, Yang L, Zhang L (2023). </w:t>
       </w:r>
       <w:proofErr w:type="spellStart"/>
       <w:r>
@@ -1777,13 +1996,72 @@
           <w:i/>
           <w:iCs/>
         </w:rPr>
+        <w:t>GUniFrac</w:t>
+      </w:r>
+      <w:proofErr w:type="spellEnd"/>
+      <w:r>
+        <w:rPr>
+          <w:i/>
+          <w:iCs/>
+        </w:rPr>
+        <w:t xml:space="preserve">: Generalized </w:t>
+      </w:r>
+      <w:proofErr w:type="spellStart"/>
+      <w:r>
+        <w:rPr>
+          <w:i/>
+          <w:iCs/>
+        </w:rPr>
+        <w:t>UniFrac</w:t>
+      </w:r>
+      <w:proofErr w:type="spellEnd"/>
+      <w:r>
+        <w:rPr>
+          <w:i/>
+          <w:iCs/>
+        </w:rPr>
+        <w:t xml:space="preserve"> Distances, Distance-Based Multivariate Methods and Feature-Based Univariate Methods for Microbiome Data Analysis</w:t>
+      </w:r>
+      <w:r>
+        <w:t xml:space="preserve">. R package version 1.8, </w:t>
+      </w:r>
+      <w:hyperlink r:id="rId6" w:history="1">
+        <w:r>
+          <w:rPr>
+            <w:rStyle w:val="Hyperlink"/>
+          </w:rPr>
+          <w:t>https://CRAN.R-project.org/package=GUniFrac</w:t>
+        </w:r>
+      </w:hyperlink>
+      <w:r>
+        <w:t>.</w:t>
+      </w:r>
+    </w:p>
+    <w:p>
+      <w:r>
+        <w:t xml:space="preserve">Davis NM, Proctor D, Holmes SP, </w:t>
+      </w:r>
+      <w:proofErr w:type="spellStart"/>
+      <w:r>
+        <w:t>Relman</w:t>
+      </w:r>
+      <w:proofErr w:type="spellEnd"/>
+      <w:r>
+        <w:t xml:space="preserve"> DA, Callahan BJ (2017). “Simple statistical identification and removal of contaminant sequences in marker-gene and metagenomics data.” </w:t>
+      </w:r>
+      <w:proofErr w:type="spellStart"/>
+      <w:r>
+        <w:rPr>
+          <w:i/>
+          <w:iCs/>
+        </w:rPr>
         <w:t>bioRxiv</w:t>
       </w:r>
       <w:proofErr w:type="spellEnd"/>
       <w:r>
         <w:t xml:space="preserve">, 221499. </w:t>
       </w:r>
-      <w:hyperlink r:id="rId10" w:history="1">
+      <w:hyperlink r:id="rId7" w:history="1">
         <w:r>
           <w:rPr>
             <w:rStyle w:val="Hyperlink"/>
@@ -2019,7 +2297,6 @@
     </w:p>
     <w:p>
       <w:r>
-        <w:lastRenderedPageBreak/>
         <w:t xml:space="preserve">Lahti, L, Shetty, S. (2017). Tools for microbiome analysis in R. </w:t>
       </w:r>
       <w:proofErr w:type="gramStart"/>
@@ -2030,7 +2307,7 @@
       <w:r>
         <w:t xml:space="preserve"> URL: </w:t>
       </w:r>
-      <w:hyperlink r:id="rId11" w:history="1">
+      <w:hyperlink r:id="rId8" w:history="1">
         <w:r>
           <w:rPr>
             <w:rStyle w:val="Hyperlink"/>
@@ -2057,7 +2334,7 @@
       </w:r>
     </w:p>
     <w:p>
-      <w:hyperlink r:id="rId12" w:history="1">
+      <w:hyperlink r:id="rId9" w:history="1">
         <w:r>
           <w:rPr>
             <w:rStyle w:val="Hyperlink"/>
@@ -2082,7 +2359,7 @@
       <w:r>
         <w:t xml:space="preserve"> S. </w:t>
       </w:r>
-      <w:hyperlink r:id="rId13" w:history="1">
+      <w:hyperlink r:id="rId10" w:history="1">
         <w:r>
           <w:rPr>
             <w:rStyle w:val="Hyperlink"/>
@@ -2093,7 +2370,7 @@
       <w:r>
         <w:t xml:space="preserve">. </w:t>
       </w:r>
-      <w:hyperlink r:id="rId14" w:history="1">
+      <w:hyperlink r:id="rId11" w:history="1">
         <w:r>
           <w:rPr>
             <w:rStyle w:val="Hyperlink"/>
@@ -2140,7 +2417,7 @@
       <w:r>
         <w:t xml:space="preserve">: </w:t>
       </w:r>
-      <w:hyperlink r:id="rId15" w:history="1">
+      <w:hyperlink r:id="rId12" w:history="1">
         <w:r>
           <w:rPr>
             <w:rStyle w:val="Hyperlink"/>
@@ -2197,7 +2474,7 @@
       </w:r>
     </w:p>
     <w:p>
-      <w:hyperlink r:id="rId16" w:history="1">
+      <w:hyperlink r:id="rId13" w:history="1">
         <w:r>
           <w:rPr>
             <w:rStyle w:val="Hyperlink"/>
@@ -2361,7 +2638,7 @@
       <w:r>
         <w:t xml:space="preserve">RStudio Team (2020). RStudio: Integrated Development for R. RStudio, PBC, Boston, MA URL </w:t>
       </w:r>
-      <w:hyperlink r:id="rId17" w:history="1">
+      <w:hyperlink r:id="rId14" w:history="1">
         <w:r>
           <w:rPr>
             <w:rStyle w:val="Hyperlink"/>
@@ -2378,7 +2655,7 @@
       <w:r>
         <w:t xml:space="preserve">RStudio Team (2023). RStudio: Integrated Development for R. RStudio, PBC, Boston, MA URL </w:t>
       </w:r>
-      <w:hyperlink r:id="rId18" w:history="1">
+      <w:hyperlink r:id="rId15" w:history="1">
         <w:r>
           <w:rPr>
             <w:rStyle w:val="Hyperlink"/>
@@ -2392,6 +2669,27 @@
     </w:p>
     <w:p/>
     <w:p>
+      <w:proofErr w:type="spellStart"/>
+      <w:r>
+        <w:t>Schliep</w:t>
+      </w:r>
+      <w:proofErr w:type="spellEnd"/>
+      <w:r>
+        <w:t xml:space="preserve"> K (2011). “</w:t>
+      </w:r>
+      <w:proofErr w:type="spellStart"/>
+      <w:proofErr w:type="gramStart"/>
+      <w:r>
+        <w:t>phangorn</w:t>
+      </w:r>
+      <w:proofErr w:type="spellEnd"/>
+      <w:proofErr w:type="gramEnd"/>
+      <w:r>
+        <w:t>: phylogenetic analysis in R.” Bioinformatics, 27(4), 592–593. doi:10.1093/bioinformatics/btq706.</w:t>
+      </w:r>
+    </w:p>
+    <w:p/>
+    <w:p>
       <w:r>
         <w:t xml:space="preserve">Schloss, P.D., Westcott, S.L., </w:t>
       </w:r>
@@ -2446,14 +2744,22 @@
         <w:t>7537-7541.</w:t>
       </w:r>
     </w:p>
-    <w:p/>
-    <w:p>
-      <w:r>
-        <w:rPr>
-          <w:rFonts w:ascii="Source Sans Pro" w:hAnsi="Source Sans Pro"/>
-          <w:color w:val="2A2A2A"/>
-          <w:sz w:val="23"/>
-          <w:szCs w:val="23"/>
+    <w:p>
+      <w:pPr>
+        <w:rPr>
+          <w:rFonts w:cstheme="minorHAnsi"/>
+        </w:rPr>
+      </w:pPr>
+    </w:p>
+    <w:p>
+      <w:pPr>
+        <w:rPr>
+          <w:rFonts w:cstheme="minorHAnsi"/>
+        </w:rPr>
+      </w:pPr>
+      <w:r>
+        <w:rPr>
+          <w:rFonts w:cstheme="minorHAnsi"/>
           <w:shd w:val="clear" w:color="auto" w:fill="FFFFFF"/>
         </w:rPr>
         <w:t xml:space="preserve">W Rodney Cooper, David R Horton, Mark R </w:t>
@@ -2461,10 +2767,7 @@
       <w:proofErr w:type="spellStart"/>
       <w:r>
         <w:rPr>
-          <w:rFonts w:ascii="Source Sans Pro" w:hAnsi="Source Sans Pro"/>
-          <w:color w:val="2A2A2A"/>
-          <w:sz w:val="23"/>
-          <w:szCs w:val="23"/>
+          <w:rFonts w:cstheme="minorHAnsi"/>
           <w:shd w:val="clear" w:color="auto" w:fill="FFFFFF"/>
         </w:rPr>
         <w:t>Wildung</w:t>
@@ -2472,10 +2775,7 @@
       <w:proofErr w:type="spellEnd"/>
       <w:r>
         <w:rPr>
-          <w:rFonts w:ascii="Source Sans Pro" w:hAnsi="Source Sans Pro"/>
-          <w:color w:val="2A2A2A"/>
-          <w:sz w:val="23"/>
-          <w:szCs w:val="23"/>
+          <w:rFonts w:cstheme="minorHAnsi"/>
           <w:shd w:val="clear" w:color="auto" w:fill="FFFFFF"/>
         </w:rPr>
         <w:t xml:space="preserve">, Andrew S Jensen, </w:t>
@@ -2483,10 +2783,7 @@
       <w:proofErr w:type="spellStart"/>
       <w:r>
         <w:rPr>
-          <w:rFonts w:ascii="Source Sans Pro" w:hAnsi="Source Sans Pro"/>
-          <w:color w:val="2A2A2A"/>
-          <w:sz w:val="23"/>
-          <w:szCs w:val="23"/>
+          <w:rFonts w:cstheme="minorHAnsi"/>
           <w:shd w:val="clear" w:color="auto" w:fill="FFFFFF"/>
         </w:rPr>
         <w:t>Jenita</w:t>
@@ -2494,10 +2791,7 @@
       <w:proofErr w:type="spellEnd"/>
       <w:r>
         <w:rPr>
-          <w:rFonts w:ascii="Source Sans Pro" w:hAnsi="Source Sans Pro"/>
-          <w:color w:val="2A2A2A"/>
-          <w:sz w:val="23"/>
-          <w:szCs w:val="23"/>
+          <w:rFonts w:cstheme="minorHAnsi"/>
           <w:shd w:val="clear" w:color="auto" w:fill="FFFFFF"/>
         </w:rPr>
         <w:t xml:space="preserve"> </w:t>
@@ -2505,10 +2799,7 @@
       <w:proofErr w:type="spellStart"/>
       <w:r>
         <w:rPr>
-          <w:rFonts w:ascii="Source Sans Pro" w:hAnsi="Source Sans Pro"/>
-          <w:color w:val="2A2A2A"/>
-          <w:sz w:val="23"/>
-          <w:szCs w:val="23"/>
+          <w:rFonts w:cstheme="minorHAnsi"/>
           <w:shd w:val="clear" w:color="auto" w:fill="FFFFFF"/>
         </w:rPr>
         <w:t>Thinakaran</w:t>
@@ -2516,10 +2807,7 @@
       <w:proofErr w:type="spellEnd"/>
       <w:r>
         <w:rPr>
-          <w:rFonts w:ascii="Source Sans Pro" w:hAnsi="Source Sans Pro"/>
-          <w:color w:val="2A2A2A"/>
-          <w:sz w:val="23"/>
-          <w:szCs w:val="23"/>
+          <w:rFonts w:cstheme="minorHAnsi"/>
           <w:shd w:val="clear" w:color="auto" w:fill="FFFFFF"/>
         </w:rPr>
         <w:t xml:space="preserve">, Dalila Rendon, Louis B Nottingham, Elizabeth H Beers, Carrie H </w:t>
@@ -2527,10 +2815,7 @@
       <w:proofErr w:type="spellStart"/>
       <w:r>
         <w:rPr>
-          <w:rFonts w:ascii="Source Sans Pro" w:hAnsi="Source Sans Pro"/>
-          <w:color w:val="2A2A2A"/>
-          <w:sz w:val="23"/>
-          <w:szCs w:val="23"/>
+          <w:rFonts w:cstheme="minorHAnsi"/>
           <w:shd w:val="clear" w:color="auto" w:fill="FFFFFF"/>
         </w:rPr>
         <w:t>Wohleb</w:t>
@@ -2538,10 +2823,7 @@
       <w:proofErr w:type="spellEnd"/>
       <w:r>
         <w:rPr>
-          <w:rFonts w:ascii="Source Sans Pro" w:hAnsi="Source Sans Pro"/>
-          <w:color w:val="2A2A2A"/>
-          <w:sz w:val="23"/>
-          <w:szCs w:val="23"/>
+          <w:rFonts w:cstheme="minorHAnsi"/>
           <w:shd w:val="clear" w:color="auto" w:fill="FFFFFF"/>
         </w:rPr>
         <w:t xml:space="preserve">, David G Hall, Lukasz L </w:t>
@@ -2549,10 +2831,7 @@
       <w:proofErr w:type="spellStart"/>
       <w:r>
         <w:rPr>
-          <w:rFonts w:ascii="Source Sans Pro" w:hAnsi="Source Sans Pro"/>
-          <w:color w:val="2A2A2A"/>
-          <w:sz w:val="23"/>
-          <w:szCs w:val="23"/>
+          <w:rFonts w:cstheme="minorHAnsi"/>
           <w:shd w:val="clear" w:color="auto" w:fill="FFFFFF"/>
         </w:rPr>
         <w:t>Stelinski</w:t>
@@ -2560,10 +2839,7 @@
       <w:proofErr w:type="spellEnd"/>
       <w:r>
         <w:rPr>
-          <w:rFonts w:ascii="Source Sans Pro" w:hAnsi="Source Sans Pro"/>
-          <w:color w:val="2A2A2A"/>
-          <w:sz w:val="23"/>
-          <w:szCs w:val="23"/>
+          <w:rFonts w:cstheme="minorHAnsi"/>
           <w:shd w:val="clear" w:color="auto" w:fill="FFFFFF"/>
         </w:rPr>
         <w:t xml:space="preserve">, Host and Non-host ‘Whistle Stops’ for Psyllids: Molecular Gut Content Analysis by High-Throughput Sequencing Reveals Landscape-Level Movements of </w:t>
@@ -2571,10 +2847,7 @@
       <w:proofErr w:type="spellStart"/>
       <w:r>
         <w:rPr>
-          <w:rFonts w:ascii="Source Sans Pro" w:hAnsi="Source Sans Pro"/>
-          <w:color w:val="2A2A2A"/>
-          <w:sz w:val="23"/>
-          <w:szCs w:val="23"/>
+          <w:rFonts w:cstheme="minorHAnsi"/>
           <w:shd w:val="clear" w:color="auto" w:fill="FFFFFF"/>
         </w:rPr>
         <w:t>Psylloidea</w:t>
@@ -2582,10 +2855,7 @@
       <w:proofErr w:type="spellEnd"/>
       <w:r>
         <w:rPr>
-          <w:rFonts w:ascii="Source Sans Pro" w:hAnsi="Source Sans Pro"/>
-          <w:color w:val="2A2A2A"/>
-          <w:sz w:val="23"/>
-          <w:szCs w:val="23"/>
+          <w:rFonts w:cstheme="minorHAnsi"/>
           <w:shd w:val="clear" w:color="auto" w:fill="FFFFFF"/>
         </w:rPr>
         <w:t xml:space="preserve"> (Hemiptera), </w:t>
@@ -2593,10 +2863,7 @@
       <w:r>
         <w:rPr>
           <w:rStyle w:val="Emphasis"/>
-          <w:rFonts w:ascii="Source Sans Pro" w:hAnsi="Source Sans Pro"/>
-          <w:color w:val="2A2A2A"/>
-          <w:sz w:val="23"/>
-          <w:szCs w:val="23"/>
+          <w:rFonts w:cstheme="minorHAnsi"/>
           <w:bdr w:val="none" w:sz="0" w:space="0" w:color="auto" w:frame="1"/>
           <w:shd w:val="clear" w:color="auto" w:fill="FFFFFF"/>
         </w:rPr>
@@ -2604,22 +2871,17 @@
       </w:r>
       <w:r>
         <w:rPr>
-          <w:rFonts w:ascii="Source Sans Pro" w:hAnsi="Source Sans Pro"/>
-          <w:color w:val="2A2A2A"/>
-          <w:sz w:val="23"/>
-          <w:szCs w:val="23"/>
+          <w:rFonts w:cstheme="minorHAnsi"/>
           <w:shd w:val="clear" w:color="auto" w:fill="FFFFFF"/>
         </w:rPr>
         <w:t>, Volume 48, Issue 3, June 2019, Pages 554–566, </w:t>
       </w:r>
-      <w:hyperlink r:id="rId19" w:history="1">
+      <w:hyperlink r:id="rId16" w:history="1">
         <w:r>
           <w:rPr>
             <w:rStyle w:val="Hyperlink"/>
-            <w:rFonts w:ascii="Source Sans Pro" w:hAnsi="Source Sans Pro"/>
-            <w:color w:val="006FB7"/>
-            <w:sz w:val="23"/>
-            <w:szCs w:val="23"/>
+            <w:rFonts w:cstheme="minorHAnsi"/>
+            <w:color w:val="auto"/>
             <w:bdr w:val="none" w:sz="0" w:space="0" w:color="auto" w:frame="1"/>
             <w:shd w:val="clear" w:color="auto" w:fill="FFFFFF"/>
           </w:rPr>
@@ -2627,51 +2889,65 @@
         </w:r>
       </w:hyperlink>
     </w:p>
+    <w:p>
+      <w:pPr>
+        <w:rPr>
+          <w:rFonts w:cstheme="minorHAnsi"/>
+        </w:rPr>
+      </w:pPr>
+    </w:p>
+    <w:p>
+      <w:proofErr w:type="spellStart"/>
+      <w:r>
+        <w:t>Taberlet</w:t>
+      </w:r>
+      <w:proofErr w:type="spellEnd"/>
+      <w:r>
+        <w:t xml:space="preserve">, P., L. </w:t>
+      </w:r>
+      <w:proofErr w:type="spellStart"/>
+      <w:r>
+        <w:t>Gielly</w:t>
+      </w:r>
+      <w:proofErr w:type="spellEnd"/>
+      <w:r>
+        <w:t xml:space="preserve">, G. </w:t>
+      </w:r>
+      <w:proofErr w:type="spellStart"/>
+      <w:r>
+        <w:t>Pautou</w:t>
+      </w:r>
+      <w:proofErr w:type="spellEnd"/>
+      <w:r>
+        <w:t>, and J. Bouvet. 1991. Universal primers for amplification of three non-coding regions of chloroplast DNA. Plant Mol. Biol. 17: 1105–1109.</w:t>
+      </w:r>
+    </w:p>
     <w:p/>
     <w:p>
-      <w:proofErr w:type="spellStart"/>
-      <w:r>
-        <w:t>Taberlet</w:t>
-      </w:r>
-      <w:proofErr w:type="spellEnd"/>
-      <w:r>
-        <w:t xml:space="preserve">, P., L. </w:t>
-      </w:r>
-      <w:proofErr w:type="spellStart"/>
-      <w:r>
-        <w:t>Gielly</w:t>
-      </w:r>
-      <w:proofErr w:type="spellEnd"/>
-      <w:r>
-        <w:t xml:space="preserve">, G. </w:t>
-      </w:r>
-      <w:proofErr w:type="spellStart"/>
-      <w:r>
-        <w:t>Pautou</w:t>
-      </w:r>
-      <w:proofErr w:type="spellEnd"/>
-      <w:r>
-        <w:t>, and J. Bouvet. 1991. Universal primers for amplification of three non-coding regions of chloroplast DNA. Plant Mol. Biol. 17: 1105–1109.</w:t>
-      </w:r>
-    </w:p>
-    <w:p/>
-    <w:p>
       <w:pPr>
         <w:rPr>
           <w:rStyle w:val="Hyperlink"/>
         </w:rPr>
       </w:pPr>
-      <w:r>
-        <w:lastRenderedPageBreak/>
-        <w:t xml:space="preserve">K </w:t>
-      </w:r>
       <w:proofErr w:type="spellStart"/>
       <w:r>
         <w:t>Vijverberg</w:t>
       </w:r>
       <w:proofErr w:type="spellEnd"/>
       <w:r>
-        <w:t xml:space="preserve">, K Bachmann, Molecular evolution of a tandemly repeated trnF(GAA) gene in the chloroplast genomes of </w:t>
+        <w:t>,</w:t>
+      </w:r>
+      <w:r>
+        <w:t xml:space="preserve"> K.,</w:t>
+      </w:r>
+      <w:r>
+        <w:t xml:space="preserve"> Bachmann,</w:t>
+      </w:r>
+      <w:r>
+        <w:t xml:space="preserve"> K.</w:t>
+      </w:r>
+      <w:r>
+        <w:t xml:space="preserve"> Molecular evolution of a tandemly repeated trnF(GAA) gene in the chloroplast genomes of </w:t>
       </w:r>
       <w:proofErr w:type="spellStart"/>
       <w:r>
@@ -2691,7 +2967,7 @@
       <w:r>
         <w:t>, Volume 16, Issue 10, 1 October 1999, Pages 1329–1340, </w:t>
       </w:r>
-      <w:hyperlink r:id="rId20" w:history="1">
+      <w:hyperlink r:id="rId17" w:history="1">
         <w:r>
           <w:rPr>
             <w:rStyle w:val="Hyperlink"/>
@@ -2720,36 +2996,6 @@
     <w:p/>
     <w:p>
       <w:r>
-        <w:t xml:space="preserve">Chao Yan, </w:t>
-      </w:r>
-      <w:proofErr w:type="spellStart"/>
-      <w:r>
-        <w:t>Jianchang</w:t>
-      </w:r>
-      <w:proofErr w:type="spellEnd"/>
-      <w:r>
-        <w:t xml:space="preserve"> Du, Lu Gao, Ying Li, </w:t>
-      </w:r>
-      <w:proofErr w:type="spellStart"/>
-      <w:r>
-        <w:t>Xilin</w:t>
-      </w:r>
-      <w:proofErr w:type="spellEnd"/>
-      <w:r>
-        <w:t xml:space="preserve"> Hou. 2019 The complete chloroplast genome sequence of watercress (Nasturtium officinale R. Br.): Genome organization, adaptive evolution and phylogenetic relationships in </w:t>
-      </w:r>
-      <w:proofErr w:type="spellStart"/>
-      <w:r>
-        <w:t>Cardamineae</w:t>
-      </w:r>
-      <w:proofErr w:type="spellEnd"/>
-      <w:r>
-        <w:t>. Gene, 699: 24-36 https://doi.org/10.1016/j.gene.2019.02.075.</w:t>
-      </w:r>
-    </w:p>
-    <w:p/>
-    <w:p>
-      <w:r>
         <w:t xml:space="preserve">Wickham H, </w:t>
       </w:r>
       <w:proofErr w:type="spellStart"/>
@@ -2821,7 +3067,7 @@
       </w:r>
       <w:proofErr w:type="gramEnd"/>
       <w:r>
-        <w:t xml:space="preserve"> Software, *4*(43),</w:t>
+        <w:t xml:space="preserve"> Software, 4(43),</w:t>
       </w:r>
     </w:p>
     <w:p>
@@ -2843,6 +3089,46 @@
           <w:lang w:val="pt-BR"/>
         </w:rPr>
       </w:pPr>
+    </w:p>
+    <w:p>
+      <w:pPr>
+        <w:rPr>
+          <w:lang w:val="pt-BR"/>
+        </w:rPr>
+      </w:pPr>
+      <w:r>
+        <w:t xml:space="preserve">Wilke C (2024). </w:t>
+      </w:r>
+      <w:proofErr w:type="spellStart"/>
+      <w:r>
+        <w:rPr>
+          <w:i/>
+          <w:iCs/>
+        </w:rPr>
+        <w:t>cowplot</w:t>
+      </w:r>
+      <w:proofErr w:type="spellEnd"/>
+      <w:r>
+        <w:rPr>
+          <w:i/>
+          <w:iCs/>
+        </w:rPr>
+        <w:t>: Streamlined Plot Theme and Plot Annotations for 'ggplot2'</w:t>
+      </w:r>
+      <w:r>
+        <w:t xml:space="preserve">. R package version 1.1.3, </w:t>
+      </w:r>
+      <w:hyperlink r:id="rId18" w:history="1">
+        <w:r>
+          <w:rPr>
+            <w:rStyle w:val="Hyperlink"/>
+          </w:rPr>
+          <w:t>https://wilkelab.org/cowplot/</w:t>
+        </w:r>
+      </w:hyperlink>
+      <w:r>
+        <w:t>.</w:t>
+      </w:r>
     </w:p>
     <w:p>
       <w:pPr>
@@ -2859,118 +3145,6 @@
     </w:sectPr>
   </w:body>
 </w:document>
-</file>
-
-<file path=word/comments.xml><?xml version="1.0" encoding="utf-8"?>
-<w:comments xmlns:wpc="http://schemas.microsoft.com/office/word/2010/wordprocessingCanvas" xmlns:cx="http://schemas.microsoft.com/office/drawing/2014/chartex" xmlns:cx1="http://schemas.microsoft.com/office/drawing/2015/9/8/chartex" xmlns:cx2="http://schemas.microsoft.com/office/drawing/2015/10/21/chartex" xmlns:cx3="http://schemas.microsoft.com/office/drawing/2016/5/9/chartex" xmlns:cx4="http://schemas.microsoft.com/office/drawing/2016/5/10/chartex" xmlns:cx5="http://schemas.microsoft.com/office/drawing/2016/5/11/chartex" xmlns:cx6="http://schemas.microsoft.com/office/drawing/2016/5/12/chartex" xmlns:cx7="http://schemas.microsoft.com/office/drawing/2016/5/13/chartex" xmlns:cx8="http://schemas.microsoft.com/office/drawing/2016/5/14/chartex" xmlns:mc="http://schemas.openxmlformats.org/markup-compatibility/2006" xmlns:aink="http://schemas.microsoft.com/office/drawing/2016/ink" xmlns:am3d="http://schemas.microsoft.com/office/drawing/2017/model3d" xmlns:o="urn:schemas-microsoft-com:office:office" xmlns:oel="http://schemas.microsoft.com/office/2019/extlst" xmlns:r="http://schemas.openxmlformats.org/officeDocument/2006/relationships" xmlns:m="http://schemas.openxmlformats.org/officeDocument/2006/math" xmlns:v="urn:schemas-microsoft-com:vml" xmlns:wp14="http://schemas.microsoft.com/office/word/2010/wordprocessingDrawing" xmlns:wp="http://schemas.openxmlformats.org/drawingml/2006/wordprocessingDrawing" xmlns:w10="urn:schemas-microsoft-com:office:word" xmlns:w="http://schemas.openxmlformats.org/wordprocessingml/2006/main" xmlns:w14="http://schemas.microsoft.com/office/word/2010/wordml" xmlns:w15="http://schemas.microsoft.com/office/word/2012/wordml" xmlns:w16cex="http://schemas.microsoft.com/office/word/2018/wordml/cex" xmlns:w16cid="http://schemas.microsoft.com/office/word/2016/wordml/cid" xmlns:w16="http://schemas.microsoft.com/office/word/2018/wordml" xmlns:w16sdtdh="http://schemas.microsoft.com/office/word/2020/wordml/sdtdatahash" xmlns:w16se="http://schemas.microsoft.com/office/word/2015/wordml/symex" xmlns:wpg="http://schemas.microsoft.com/office/word/2010/wordprocessingGroup" xmlns:wpi="http://schemas.microsoft.com/office/word/2010/wordprocessingInk" xmlns:wne="http://schemas.microsoft.com/office/word/2006/wordml" xmlns:wps="http://schemas.microsoft.com/office/word/2010/wordprocessingShape" mc:Ignorable="w14 w15 w16se w16cid w16 w16cex w16sdtdh wp14">
-  <w:comment w:id="0" w:author="Crossley, Michael" w:date="2024-02-29T12:18:00Z" w:initials="CM">
-    <w:p>
-      <w:r>
-        <w:t>These species are pretty obviously different. D. lugubris is the only one I would call morphologically similar</w:t>
-      </w:r>
-      <w:r>
-        <w:annotationRef/>
-      </w:r>
-    </w:p>
-  </w:comment>
-  <w:comment w:id="1" w:author="Pedro Augusto Da Pos Rodrigues" w:date="2024-02-29T14:08:00Z" w:initials="PR">
-    <w:p>
-      <w:r>
-        <w:t xml:space="preserve">That is a good point. How about we change to: "(...)compared these sequences to COI sequences generated for other burrower bugs found in the same area: </w:t>
-      </w:r>
-      <w:proofErr w:type="spellStart"/>
-      <w:r>
-        <w:t>Dallasiellus</w:t>
-      </w:r>
-      <w:proofErr w:type="spellEnd"/>
-      <w:r>
-        <w:t xml:space="preserve"> lugubris and </w:t>
-      </w:r>
-      <w:proofErr w:type="spellStart"/>
-      <w:r>
-        <w:t>Cyrtomenus</w:t>
-      </w:r>
-      <w:proofErr w:type="spellEnd"/>
-      <w:r>
-        <w:t xml:space="preserve"> </w:t>
-      </w:r>
-      <w:proofErr w:type="spellStart"/>
-      <w:r>
-        <w:t>ciliatus</w:t>
-      </w:r>
-      <w:proofErr w:type="spellEnd"/>
-      <w:r>
-        <w:t xml:space="preserve">, that belong to the same tribe as </w:t>
-      </w:r>
-      <w:proofErr w:type="spellStart"/>
-      <w:r>
-        <w:t>Pangaeus</w:t>
-      </w:r>
-      <w:proofErr w:type="spellEnd"/>
-      <w:r>
-        <w:t xml:space="preserve"> billineatus (</w:t>
-      </w:r>
-      <w:proofErr w:type="spellStart"/>
-      <w:proofErr w:type="gramStart"/>
-      <w:r>
-        <w:t>Cydninae:Geotomini</w:t>
-      </w:r>
-      <w:proofErr w:type="spellEnd"/>
-      <w:proofErr w:type="gramEnd"/>
-      <w:r>
-        <w:t xml:space="preserve">), and </w:t>
-      </w:r>
-      <w:proofErr w:type="spellStart"/>
-      <w:r>
-        <w:t>Sehirus</w:t>
-      </w:r>
-      <w:proofErr w:type="spellEnd"/>
-      <w:r>
-        <w:t xml:space="preserve"> </w:t>
-      </w:r>
-      <w:proofErr w:type="spellStart"/>
-      <w:r>
-        <w:t>cinctus</w:t>
-      </w:r>
-      <w:proofErr w:type="spellEnd"/>
-      <w:r>
-        <w:t xml:space="preserve"> as an external group (</w:t>
-      </w:r>
-      <w:proofErr w:type="spellStart"/>
-      <w:r>
-        <w:t>Sehirinae:Sehirini</w:t>
-      </w:r>
-      <w:proofErr w:type="spellEnd"/>
-      <w:r>
-        <w:t>)".</w:t>
-      </w:r>
-      <w:r>
-        <w:annotationRef/>
-      </w:r>
-    </w:p>
-  </w:comment>
-</w:comments>
-</file>
-
-<file path=word/commentsExtended.xml><?xml version="1.0" encoding="utf-8"?>
-<w15:commentsEx xmlns:wpc="http://schemas.microsoft.com/office/word/2010/wordprocessingCanvas" xmlns:cx="http://schemas.microsoft.com/office/drawing/2014/chartex" xmlns:cx1="http://schemas.microsoft.com/office/drawing/2015/9/8/chartex" xmlns:cx2="http://schemas.microsoft.com/office/drawing/2015/10/21/chartex" xmlns:cx3="http://schemas.microsoft.com/office/drawing/2016/5/9/chartex" xmlns:cx4="http://schemas.microsoft.com/office/drawing/2016/5/10/chartex" xmlns:cx5="http://schemas.microsoft.com/office/drawing/2016/5/11/chartex" xmlns:cx6="http://schemas.microsoft.com/office/drawing/2016/5/12/chartex" xmlns:cx7="http://schemas.microsoft.com/office/drawing/2016/5/13/chartex" xmlns:cx8="http://schemas.microsoft.com/office/drawing/2016/5/14/chartex" xmlns:mc="http://schemas.openxmlformats.org/markup-compatibility/2006" xmlns:aink="http://schemas.microsoft.com/office/drawing/2016/ink" xmlns:am3d="http://schemas.microsoft.com/office/drawing/2017/model3d" xmlns:o="urn:schemas-microsoft-com:office:office" xmlns:oel="http://schemas.microsoft.com/office/2019/extlst" xmlns:r="http://schemas.openxmlformats.org/officeDocument/2006/relationships" xmlns:m="http://schemas.openxmlformats.org/officeDocument/2006/math" xmlns:v="urn:schemas-microsoft-com:vml" xmlns:wp14="http://schemas.microsoft.com/office/word/2010/wordprocessingDrawing" xmlns:wp="http://schemas.openxmlformats.org/drawingml/2006/wordprocessingDrawing" xmlns:w10="urn:schemas-microsoft-com:office:word" xmlns:w="http://schemas.openxmlformats.org/wordprocessingml/2006/main" xmlns:w14="http://schemas.microsoft.com/office/word/2010/wordml" xmlns:w15="http://schemas.microsoft.com/office/word/2012/wordml" xmlns:w16cex="http://schemas.microsoft.com/office/word/2018/wordml/cex" xmlns:w16cid="http://schemas.microsoft.com/office/word/2016/wordml/cid" xmlns:w16="http://schemas.microsoft.com/office/word/2018/wordml" xmlns:w16sdtdh="http://schemas.microsoft.com/office/word/2020/wordml/sdtdatahash" xmlns:w16se="http://schemas.microsoft.com/office/word/2015/wordml/symex" xmlns:wpg="http://schemas.microsoft.com/office/word/2010/wordprocessingGroup" xmlns:wpi="http://schemas.microsoft.com/office/word/2010/wordprocessingInk" xmlns:wne="http://schemas.microsoft.com/office/word/2006/wordml" xmlns:wps="http://schemas.microsoft.com/office/word/2010/wordprocessingShape" mc:Ignorable="w14 w15 w16se w16cid w16 w16cex w16sdtdh wp14">
-  <w15:commentEx w15:paraId="6C5A7389" w15:done="0"/>
-  <w15:commentEx w15:paraId="46268598" w15:paraIdParent="6C5A7389" w15:done="0"/>
-</w15:commentsEx>
-</file>
-
-<file path=word/commentsExtensible.xml><?xml version="1.0" encoding="utf-8"?>
-<w16cex:commentsExtensible xmlns:wpc="http://schemas.microsoft.com/office/word/2010/wordprocessingCanvas" xmlns:cx="http://schemas.microsoft.com/office/drawing/2014/chartex" xmlns:cx1="http://schemas.microsoft.com/office/drawing/2015/9/8/chartex" xmlns:cx2="http://schemas.microsoft.com/office/drawing/2015/10/21/chartex" xmlns:cx3="http://schemas.microsoft.com/office/drawing/2016/5/9/chartex" xmlns:cx4="http://schemas.microsoft.com/office/drawing/2016/5/10/chartex" xmlns:cx5="http://schemas.microsoft.com/office/drawing/2016/5/11/chartex" xmlns:cx6="http://schemas.microsoft.com/office/drawing/2016/5/12/chartex" xmlns:cx7="http://schemas.microsoft.com/office/drawing/2016/5/13/chartex" xmlns:cx8="http://schemas.microsoft.com/office/drawing/2016/5/14/chartex" xmlns:mc="http://schemas.openxmlformats.org/markup-compatibility/2006" xmlns:aink="http://schemas.microsoft.com/office/drawing/2016/ink" xmlns:am3d="http://schemas.microsoft.com/office/drawing/2017/model3d" xmlns:o="urn:schemas-microsoft-com:office:office" xmlns:oel="http://schemas.microsoft.com/office/2019/extlst" xmlns:r="http://schemas.openxmlformats.org/officeDocument/2006/relationships" xmlns:m="http://schemas.openxmlformats.org/officeDocument/2006/math" xmlns:v="urn:schemas-microsoft-com:vml" xmlns:wp14="http://schemas.microsoft.com/office/word/2010/wordprocessingDrawing" xmlns:wp="http://schemas.openxmlformats.org/drawingml/2006/wordprocessingDrawing" xmlns:w10="urn:schemas-microsoft-com:office:word" xmlns:w="http://schemas.openxmlformats.org/wordprocessingml/2006/main" xmlns:w14="http://schemas.microsoft.com/office/word/2010/wordml" xmlns:w15="http://schemas.microsoft.com/office/word/2012/wordml" xmlns:w16cex="http://schemas.microsoft.com/office/word/2018/wordml/cex" xmlns:w16cid="http://schemas.microsoft.com/office/word/2016/wordml/cid" xmlns:w16="http://schemas.microsoft.com/office/word/2018/wordml" xmlns:w16sdtdh="http://schemas.microsoft.com/office/word/2020/wordml/sdtdatahash" xmlns:w16se="http://schemas.microsoft.com/office/word/2015/wordml/symex" xmlns:wpg="http://schemas.microsoft.com/office/word/2010/wordprocessingGroup" xmlns:wpi="http://schemas.microsoft.com/office/word/2010/wordprocessingInk" xmlns:wne="http://schemas.microsoft.com/office/word/2006/wordml" xmlns:wps="http://schemas.microsoft.com/office/word/2010/wordprocessingShape" mc:Ignorable="w14 w15 w16se w16cid w16 w16cex w16sdtdh wp14">
-  <w16cex:commentExtensible w16cex:durableId="2D14C61F" w16cex:dateUtc="2024-02-29T17:18:00Z"/>
-  <w16cex:commentExtensible w16cex:durableId="508E4C39" w16cex:dateUtc="2024-02-29T19:08:00Z"/>
-</w16cex:commentsExtensible>
-</file>
-
-<file path=word/commentsIds.xml><?xml version="1.0" encoding="utf-8"?>
-<w16cid:commentsIds xmlns:wpc="http://schemas.microsoft.com/office/word/2010/wordprocessingCanvas" xmlns:cx="http://schemas.microsoft.com/office/drawing/2014/chartex" xmlns:cx1="http://schemas.microsoft.com/office/drawing/2015/9/8/chartex" xmlns:cx2="http://schemas.microsoft.com/office/drawing/2015/10/21/chartex" xmlns:cx3="http://schemas.microsoft.com/office/drawing/2016/5/9/chartex" xmlns:cx4="http://schemas.microsoft.com/office/drawing/2016/5/10/chartex" xmlns:cx5="http://schemas.microsoft.com/office/drawing/2016/5/11/chartex" xmlns:cx6="http://schemas.microsoft.com/office/drawing/2016/5/12/chartex" xmlns:cx7="http://schemas.microsoft.com/office/drawing/2016/5/13/chartex" xmlns:cx8="http://schemas.microsoft.com/office/drawing/2016/5/14/chartex" xmlns:mc="http://schemas.openxmlformats.org/markup-compatibility/2006" xmlns:aink="http://schemas.microsoft.com/office/drawing/2016/ink" xmlns:am3d="http://schemas.microsoft.com/office/drawing/2017/model3d" xmlns:o="urn:schemas-microsoft-com:office:office" xmlns:oel="http://schemas.microsoft.com/office/2019/extlst" xmlns:r="http://schemas.openxmlformats.org/officeDocument/2006/relationships" xmlns:m="http://schemas.openxmlformats.org/officeDocument/2006/math" xmlns:v="urn:schemas-microsoft-com:vml" xmlns:wp14="http://schemas.microsoft.com/office/word/2010/wordprocessingDrawing" xmlns:wp="http://schemas.openxmlformats.org/drawingml/2006/wordprocessingDrawing" xmlns:w10="urn:schemas-microsoft-com:office:word" xmlns:w="http://schemas.openxmlformats.org/wordprocessingml/2006/main" xmlns:w14="http://schemas.microsoft.com/office/word/2010/wordml" xmlns:w15="http://schemas.microsoft.com/office/word/2012/wordml" xmlns:w16cex="http://schemas.microsoft.com/office/word/2018/wordml/cex" xmlns:w16cid="http://schemas.microsoft.com/office/word/2016/wordml/cid" xmlns:w16="http://schemas.microsoft.com/office/word/2018/wordml" xmlns:w16sdtdh="http://schemas.microsoft.com/office/word/2020/wordml/sdtdatahash" xmlns:w16se="http://schemas.microsoft.com/office/word/2015/wordml/symex" xmlns:wpg="http://schemas.microsoft.com/office/word/2010/wordprocessingGroup" xmlns:wpi="http://schemas.microsoft.com/office/word/2010/wordprocessingInk" xmlns:wne="http://schemas.microsoft.com/office/word/2006/wordml" xmlns:wps="http://schemas.microsoft.com/office/word/2010/wordprocessingShape" mc:Ignorable="w14 w15 w16se w16cid w16 w16cex w16sdtdh wp14">
-  <w16cid:commentId w16cid:paraId="6C5A7389" w16cid:durableId="2D14C61F"/>
-  <w16cid:commentId w16cid:paraId="46268598" w16cid:durableId="508E4C39"/>
-</w16cid:commentsIds>
 </file>
 
 <file path=word/numbering.xml><?xml version="1.0" encoding="utf-8"?>
@@ -3068,17 +3242,6 @@
     <w:abstractNumId w:val="0"/>
   </w:num>
 </w:numbering>
-</file>
-
-<file path=word/people.xml><?xml version="1.0" encoding="utf-8"?>
-<w15:people xmlns:wpc="http://schemas.microsoft.com/office/word/2010/wordprocessingCanvas" xmlns:cx="http://schemas.microsoft.com/office/drawing/2014/chartex" xmlns:cx1="http://schemas.microsoft.com/office/drawing/2015/9/8/chartex" xmlns:cx2="http://schemas.microsoft.com/office/drawing/2015/10/21/chartex" xmlns:cx3="http://schemas.microsoft.com/office/drawing/2016/5/9/chartex" xmlns:cx4="http://schemas.microsoft.com/office/drawing/2016/5/10/chartex" xmlns:cx5="http://schemas.microsoft.com/office/drawing/2016/5/11/chartex" xmlns:cx6="http://schemas.microsoft.com/office/drawing/2016/5/12/chartex" xmlns:cx7="http://schemas.microsoft.com/office/drawing/2016/5/13/chartex" xmlns:cx8="http://schemas.microsoft.com/office/drawing/2016/5/14/chartex" xmlns:mc="http://schemas.openxmlformats.org/markup-compatibility/2006" xmlns:aink="http://schemas.microsoft.com/office/drawing/2016/ink" xmlns:am3d="http://schemas.microsoft.com/office/drawing/2017/model3d" xmlns:o="urn:schemas-microsoft-com:office:office" xmlns:oel="http://schemas.microsoft.com/office/2019/extlst" xmlns:r="http://schemas.openxmlformats.org/officeDocument/2006/relationships" xmlns:m="http://schemas.openxmlformats.org/officeDocument/2006/math" xmlns:v="urn:schemas-microsoft-com:vml" xmlns:wp14="http://schemas.microsoft.com/office/word/2010/wordprocessingDrawing" xmlns:wp="http://schemas.openxmlformats.org/drawingml/2006/wordprocessingDrawing" xmlns:w10="urn:schemas-microsoft-com:office:word" xmlns:w="http://schemas.openxmlformats.org/wordprocessingml/2006/main" xmlns:w14="http://schemas.microsoft.com/office/word/2010/wordml" xmlns:w15="http://schemas.microsoft.com/office/word/2012/wordml" xmlns:w16cex="http://schemas.microsoft.com/office/word/2018/wordml/cex" xmlns:w16cid="http://schemas.microsoft.com/office/word/2016/wordml/cid" xmlns:w16="http://schemas.microsoft.com/office/word/2018/wordml" xmlns:w16sdtdh="http://schemas.microsoft.com/office/word/2020/wordml/sdtdatahash" xmlns:w16se="http://schemas.microsoft.com/office/word/2015/wordml/symex" xmlns:wpg="http://schemas.microsoft.com/office/word/2010/wordprocessingGroup" xmlns:wpi="http://schemas.microsoft.com/office/word/2010/wordprocessingInk" xmlns:wne="http://schemas.microsoft.com/office/word/2006/wordml" xmlns:wps="http://schemas.microsoft.com/office/word/2010/wordprocessingShape" mc:Ignorable="w14 w15 w16se w16cid w16 w16cex w16sdtdh wp14">
-  <w15:person w15:author="Crossley, Michael">
-    <w15:presenceInfo w15:providerId="AD" w15:userId="S::crossley_udel.edu#ext#@groups.uga.edu::c0a42e61-e31c-4a8f-8a2f-6e4e7a5728ff"/>
-  </w15:person>
-  <w15:person w15:author="Pedro Augusto Da Pos Rodrigues">
-    <w15:presenceInfo w15:providerId="AD" w15:userId="S::pd88715@uga.edu::c2bd9562-8343-4dc2-b23e-02ee6c75f961"/>
-  </w15:person>
-</w15:people>
 </file>
 
 <file path=word/styles.xml><?xml version="1.0" encoding="utf-8"?>
@@ -3481,7 +3644,6 @@
   <w:style w:type="character" w:default="1" w:styleId="DefaultParagraphFont">
     <w:name w:val="Default Paragraph Font"/>
     <w:uiPriority w:val="1"/>
-    <w:semiHidden/>
     <w:unhideWhenUsed/>
   </w:style>
   <w:style w:type="table" w:default="1" w:styleId="TableNormal">

</xml_diff>